<commit_message>
corrections and tidy - stopped header box from overflowing - outputting equations to word report
</commit_message>
<xml_diff>
--- a/report_template.docx
+++ b/report_template.docx
@@ -31,7 +31,10 @@
         <w:pStyle w:val="Heading1"/>
       </w:pPr>
       <w:r>
-        <w:t>Heading 1</w:t>
+        <w:t>Heading</w:t>
+      </w:r>
+      <w:r>
+        <w:t xml:space="preserve"> 1</w:t>
       </w:r>
     </w:p>
     <w:p>
@@ -47,7 +50,10 @@
         <w:pStyle w:val="Heading3"/>
       </w:pPr>
       <w:r>
-        <w:t>Heading 3</w:t>
+        <w:t>Heading</w:t>
+      </w:r>
+      <w:r>
+        <w:t xml:space="preserve"> 3</w:t>
       </w:r>
     </w:p>
     <w:p>
@@ -55,7 +61,10 @@
         <w:pStyle w:val="Heading4"/>
       </w:pPr>
       <w:r>
-        <w:t>Heading 4</w:t>
+        <w:t>Heading</w:t>
+      </w:r>
+      <w:r>
+        <w:t xml:space="preserve"> 4</w:t>
       </w:r>
     </w:p>
     <w:p>
@@ -116,7 +125,19 @@
         <w:rPr>
           <w:rStyle w:val="StringTok"/>
         </w:rPr>
-        <w:t>"Downloaded data files/</w:t>
+        <w:t xml:space="preserve">"Downloaded </w:t>
+      </w:r>
+      <w:r>
+        <w:rPr>
+          <w:rStyle w:val="StringTok"/>
+        </w:rPr>
+        <w:t>data</w:t>
+      </w:r>
+      <w:r>
+        <w:rPr>
+          <w:rStyle w:val="StringTok"/>
+        </w:rPr>
+        <w:t xml:space="preserve"> files/</w:t>
       </w:r>
       <w:proofErr w:type="spellStart"/>
       <w:r>
@@ -146,22 +167,16 @@
     </w:p>
     <w:tbl>
       <w:tblPr>
-        <w:tblStyle w:val="PlainTable5"/>
+        <w:tblStyle w:val="Table"/>
         <w:tblW w:w="0" w:type="pct"/>
-        <w:tblLook w:val="02A0" w:firstRow="1" w:lastRow="0" w:firstColumn="1" w:lastColumn="0" w:noHBand="1" w:noVBand="0"/>
+        <w:tblLook w:val="0460" w:firstRow="1" w:lastRow="1" w:firstColumn="0" w:lastColumn="0" w:noHBand="0" w:noVBand="1"/>
       </w:tblPr>
       <w:tblGrid>
-        <w:gridCol w:w="616"/>
-        <w:gridCol w:w="840"/>
-        <w:gridCol w:w="605"/>
-        <w:gridCol w:w="752"/>
-        <w:gridCol w:w="1001"/>
-        <w:gridCol w:w="922"/>
-        <w:gridCol w:w="946"/>
-        <w:gridCol w:w="1113"/>
-        <w:gridCol w:w="946"/>
-        <w:gridCol w:w="1338"/>
-        <w:gridCol w:w="1001"/>
+        <w:gridCol w:w="3864"/>
+        <w:gridCol w:w="828"/>
+        <w:gridCol w:w="1083"/>
+        <w:gridCol w:w="1061"/>
+        <w:gridCol w:w="1050"/>
       </w:tblGrid>
       <w:tr>
         <w:trPr>
@@ -169,7 +184,95 @@
         </w:trPr>
         <w:tc>
           <w:tcPr>
-            <w:cnfStyle w:val="001000000100" w:firstRow="0" w:lastRow="0" w:firstColumn="1" w:lastColumn="0" w:oddVBand="0" w:evenVBand="0" w:oddHBand="0" w:evenHBand="0" w:firstRowFirstColumn="1" w:firstRowLastColumn="0" w:lastRowFirstColumn="0" w:lastRowLastColumn="0"/>
+            <w:tcW w:w="0" w:type="auto"/>
+            <w:tcBorders>
+              <w:bottom w:val="single" w:sz="0" w:space="0" w:color="auto"/>
+            </w:tcBorders>
+            <w:vAlign w:val="bottom"/>
+          </w:tcPr>
+          <w:p>
+            <w:pPr>
+              <w:pStyle w:val="Compact"/>
+            </w:pPr>
+            <w:r>
+              <w:t>Coefficient</w:t>
+            </w:r>
+          </w:p>
+        </w:tc>
+        <w:tc>
+          <w:tcPr>
+            <w:tcW w:w="0" w:type="auto"/>
+            <w:tcBorders>
+              <w:bottom w:val="single" w:sz="0" w:space="0" w:color="auto"/>
+            </w:tcBorders>
+            <w:vAlign w:val="bottom"/>
+          </w:tcPr>
+          <w:p>
+            <w:pPr>
+              <w:pStyle w:val="Compact"/>
+            </w:pPr>
+            <w:r>
+              <w:t>Value</w:t>
+            </w:r>
+          </w:p>
+        </w:tc>
+        <w:tc>
+          <w:tcPr>
+            <w:tcW w:w="0" w:type="auto"/>
+            <w:tcBorders>
+              <w:bottom w:val="single" w:sz="0" w:space="0" w:color="auto"/>
+            </w:tcBorders>
+            <w:vAlign w:val="bottom"/>
+          </w:tcPr>
+          <w:p>
+            <w:pPr>
+              <w:pStyle w:val="Compact"/>
+            </w:pPr>
+            <w:proofErr w:type="spellStart"/>
+            <w:r>
+              <w:t>Std.Error</w:t>
+            </w:r>
+            <w:proofErr w:type="spellEnd"/>
+          </w:p>
+        </w:tc>
+        <w:tc>
+          <w:tcPr>
+            <w:tcW w:w="0" w:type="auto"/>
+            <w:tcBorders>
+              <w:bottom w:val="single" w:sz="0" w:space="0" w:color="auto"/>
+            </w:tcBorders>
+            <w:vAlign w:val="bottom"/>
+          </w:tcPr>
+          <w:p>
+            <w:pPr>
+              <w:pStyle w:val="Compact"/>
+            </w:pPr>
+            <w:r>
+              <w:t>Lower CI</w:t>
+            </w:r>
+          </w:p>
+        </w:tc>
+        <w:tc>
+          <w:tcPr>
+            <w:tcW w:w="0" w:type="auto"/>
+            <w:tcBorders>
+              <w:bottom w:val="single" w:sz="0" w:space="0" w:color="auto"/>
+            </w:tcBorders>
+            <w:vAlign w:val="bottom"/>
+          </w:tcPr>
+          <w:p>
+            <w:pPr>
+              <w:pStyle w:val="Compact"/>
+            </w:pPr>
+            <w:r>
+              <w:t>Upper CI</w:t>
+            </w:r>
+          </w:p>
+        </w:tc>
+      </w:tr>
+      <w:tr>
+        <w:tc>
+          <w:tcPr>
             <w:tcW w:w="0" w:type="auto"/>
           </w:tcPr>
           <w:p>
@@ -177,21 +280,15 @@
               <w:pStyle w:val="Compact"/>
             </w:pPr>
             <w:r>
-              <w:t>Code</w:t>
+              <w:t>England (</w:t>
             </w:r>
-          </w:p>
-        </w:tc>
-        <w:tc>
-          <w:tcPr>
-            <w:cnfStyle w:val="000010000000" w:firstRow="0" w:lastRow="0" w:firstColumn="0" w:lastColumn="0" w:oddVBand="1" w:evenVBand="0" w:oddHBand="0" w:evenHBand="0" w:firstRowFirstColumn="0" w:firstRowLastColumn="0" w:lastRowFirstColumn="0" w:lastRowLastColumn="0"/>
-            <w:tcW w:w="0" w:type="auto"/>
-          </w:tcPr>
-          <w:p>
-            <w:pPr>
-              <w:pStyle w:val="Compact"/>
-            </w:pPr>
+            <w:proofErr w:type="spellStart"/>
             <w:r>
-              <w:t>Country</w:t>
+              <w:t>est</w:t>
+            </w:r>
+            <w:proofErr w:type="spellEnd"/>
+            <w:r>
+              <w:t>) rate at 1991</w:t>
             </w:r>
           </w:p>
         </w:tc>
@@ -202,171 +299,9 @@
           <w:p>
             <w:pPr>
               <w:pStyle w:val="Compact"/>
-              <w:cnfStyle w:val="100000000000" w:firstRow="1" w:lastRow="0" w:firstColumn="0" w:lastColumn="0" w:oddVBand="0" w:evenVBand="0" w:oddHBand="0" w:evenHBand="0" w:firstRowFirstColumn="0" w:firstRowLastColumn="0" w:lastRowFirstColumn="0" w:lastRowLastColumn="0"/>
             </w:pPr>
             <w:r>
-              <w:t>Year</w:t>
-            </w:r>
-          </w:p>
-        </w:tc>
-        <w:tc>
-          <w:tcPr>
-            <w:cnfStyle w:val="000010000000" w:firstRow="0" w:lastRow="0" w:firstColumn="0" w:lastColumn="0" w:oddVBand="1" w:evenVBand="0" w:oddHBand="0" w:evenHBand="0" w:firstRowFirstColumn="0" w:firstRowLastColumn="0" w:lastRowFirstColumn="0" w:lastRowLastColumn="0"/>
-            <w:tcW w:w="0" w:type="auto"/>
-          </w:tcPr>
-          <w:p>
-            <w:pPr>
-              <w:pStyle w:val="Compact"/>
-            </w:pPr>
-            <w:proofErr w:type="spellStart"/>
-            <w:r>
-              <w:t>ag</w:t>
-            </w:r>
-            <w:bookmarkStart w:id="0" w:name="_GoBack"/>
-            <w:bookmarkEnd w:id="0"/>
-            <w:r>
-              <w:t>egrp</w:t>
-            </w:r>
-            <w:proofErr w:type="spellEnd"/>
-          </w:p>
-        </w:tc>
-        <w:tc>
-          <w:tcPr>
-            <w:tcW w:w="0" w:type="auto"/>
-          </w:tcPr>
-          <w:p>
-            <w:pPr>
-              <w:pStyle w:val="Compact"/>
-              <w:cnfStyle w:val="100000000000" w:firstRow="1" w:lastRow="0" w:firstColumn="0" w:lastColumn="0" w:oddVBand="0" w:evenVBand="0" w:oddHBand="0" w:evenHBand="0" w:firstRowFirstColumn="0" w:firstRowLastColumn="0" w:lastRowFirstColumn="0" w:lastRowLastColumn="0"/>
-            </w:pPr>
-            <w:proofErr w:type="spellStart"/>
-            <w:r>
-              <w:t>sumBirths</w:t>
-            </w:r>
-            <w:proofErr w:type="spellEnd"/>
-          </w:p>
-        </w:tc>
-        <w:tc>
-          <w:tcPr>
-            <w:cnfStyle w:val="000010000000" w:firstRow="0" w:lastRow="0" w:firstColumn="0" w:lastColumn="0" w:oddVBand="1" w:evenVBand="0" w:oddHBand="0" w:evenHBand="0" w:firstRowFirstColumn="0" w:firstRowLastColumn="0" w:lastRowFirstColumn="0" w:lastRowLastColumn="0"/>
-            <w:tcW w:w="0" w:type="auto"/>
-          </w:tcPr>
-          <w:p>
-            <w:pPr>
-              <w:pStyle w:val="Compact"/>
-            </w:pPr>
-            <w:proofErr w:type="spellStart"/>
-            <w:r>
-              <w:t>sumPops</w:t>
-            </w:r>
-            <w:proofErr w:type="spellEnd"/>
-          </w:p>
-        </w:tc>
-        <w:tc>
-          <w:tcPr>
-            <w:tcW w:w="0" w:type="auto"/>
-          </w:tcPr>
-          <w:p>
-            <w:pPr>
-              <w:pStyle w:val="Compact"/>
-              <w:cnfStyle w:val="100000000000" w:firstRow="1" w:lastRow="0" w:firstColumn="0" w:lastColumn="0" w:oddVBand="0" w:evenVBand="0" w:oddHBand="0" w:evenHBand="0" w:firstRowFirstColumn="0" w:firstRowLastColumn="0" w:lastRowFirstColumn="0" w:lastRowLastColumn="0"/>
-            </w:pPr>
-            <w:r>
-              <w:t>rate</w:t>
-            </w:r>
-          </w:p>
-        </w:tc>
-        <w:tc>
-          <w:tcPr>
-            <w:cnfStyle w:val="000010000000" w:firstRow="0" w:lastRow="0" w:firstColumn="0" w:lastColumn="0" w:oddVBand="1" w:evenVBand="0" w:oddHBand="0" w:evenHBand="0" w:firstRowFirstColumn="0" w:firstRowLastColumn="0" w:lastRowFirstColumn="0" w:lastRowLastColumn="0"/>
-            <w:tcW w:w="0" w:type="auto"/>
-          </w:tcPr>
-          <w:p>
-            <w:pPr>
-              <w:pStyle w:val="Compact"/>
-            </w:pPr>
-            <w:proofErr w:type="spellStart"/>
-            <w:r>
-              <w:t>GDPperCap</w:t>
-            </w:r>
-            <w:proofErr w:type="spellEnd"/>
-          </w:p>
-        </w:tc>
-        <w:tc>
-          <w:tcPr>
-            <w:tcW w:w="0" w:type="auto"/>
-          </w:tcPr>
-          <w:p>
-            <w:pPr>
-              <w:pStyle w:val="Compact"/>
-              <w:cnfStyle w:val="100000000000" w:firstRow="1" w:lastRow="0" w:firstColumn="0" w:lastColumn="0" w:oddVBand="0" w:evenVBand="0" w:oddHBand="0" w:evenHBand="0" w:firstRowFirstColumn="0" w:firstRowLastColumn="0" w:lastRowFirstColumn="0" w:lastRowLastColumn="0"/>
-            </w:pPr>
-            <w:proofErr w:type="spellStart"/>
-            <w:r>
-              <w:t>MF_ratio</w:t>
-            </w:r>
-            <w:proofErr w:type="spellEnd"/>
-          </w:p>
-        </w:tc>
-        <w:tc>
-          <w:tcPr>
-            <w:cnfStyle w:val="000010000000" w:firstRow="0" w:lastRow="0" w:firstColumn="0" w:lastColumn="0" w:oddVBand="1" w:evenVBand="0" w:oddHBand="0" w:evenHBand="0" w:firstRowFirstColumn="0" w:firstRowLastColumn="0" w:lastRowFirstColumn="0" w:lastRowLastColumn="0"/>
-            <w:tcW w:w="0" w:type="auto"/>
-          </w:tcPr>
-          <w:p>
-            <w:pPr>
-              <w:pStyle w:val="Compact"/>
-            </w:pPr>
-            <w:proofErr w:type="spellStart"/>
-            <w:r>
-              <w:t>MobilePhones</w:t>
-            </w:r>
-            <w:proofErr w:type="spellEnd"/>
-          </w:p>
-        </w:tc>
-        <w:tc>
-          <w:tcPr>
-            <w:tcW w:w="0" w:type="auto"/>
-          </w:tcPr>
-          <w:p>
-            <w:pPr>
-              <w:pStyle w:val="Compact"/>
-              <w:cnfStyle w:val="100000000000" w:firstRow="1" w:lastRow="0" w:firstColumn="0" w:lastColumn="0" w:oddVBand="0" w:evenVBand="0" w:oddHBand="0" w:evenHBand="0" w:firstRowFirstColumn="0" w:firstRowLastColumn="0" w:lastRowFirstColumn="0" w:lastRowLastColumn="0"/>
-            </w:pPr>
-            <w:proofErr w:type="spellStart"/>
-            <w:r>
-              <w:t>UrbanPop</w:t>
-            </w:r>
-            <w:proofErr w:type="spellEnd"/>
-          </w:p>
-        </w:tc>
-      </w:tr>
-      <w:tr>
-        <w:tc>
-          <w:tcPr>
-            <w:cnfStyle w:val="001000000000" w:firstRow="0" w:lastRow="0" w:firstColumn="1" w:lastColumn="0" w:oddVBand="0" w:evenVBand="0" w:oddHBand="0" w:evenHBand="0" w:firstRowFirstColumn="0" w:firstRowLastColumn="0" w:lastRowFirstColumn="0" w:lastRowLastColumn="0"/>
-            <w:tcW w:w="0" w:type="auto"/>
-          </w:tcPr>
-          <w:p>
-            <w:pPr>
-              <w:pStyle w:val="Compact"/>
-            </w:pPr>
-            <w:r>
-              <w:t>1</w:t>
-            </w:r>
-          </w:p>
-        </w:tc>
-        <w:tc>
-          <w:tcPr>
-            <w:cnfStyle w:val="000010000000" w:firstRow="0" w:lastRow="0" w:firstColumn="0" w:lastColumn="0" w:oddVBand="1" w:evenVBand="0" w:oddHBand="0" w:evenHBand="0" w:firstRowFirstColumn="0" w:firstRowLastColumn="0" w:lastRowFirstColumn="0" w:lastRowLastColumn="0"/>
-            <w:tcW w:w="0" w:type="auto"/>
-          </w:tcPr>
-          <w:p>
-            <w:pPr>
-              <w:pStyle w:val="Compact"/>
-            </w:pPr>
-            <w:r>
-              <w:t>Austria</w:t>
+              <w:t>40.800</w:t>
             </w:r>
           </w:p>
         </w:tc>
@@ -377,24 +312,9 @@
           <w:p>
             <w:pPr>
               <w:pStyle w:val="Compact"/>
-              <w:cnfStyle w:val="000000000000" w:firstRow="0" w:lastRow="0" w:firstColumn="0" w:lastColumn="0" w:oddVBand="0" w:evenVBand="0" w:oddHBand="0" w:evenHBand="0" w:firstRowFirstColumn="0" w:firstRowLastColumn="0" w:lastRowFirstColumn="0" w:lastRowLastColumn="0"/>
             </w:pPr>
             <w:r>
-              <w:t>1985</w:t>
-            </w:r>
-          </w:p>
-        </w:tc>
-        <w:tc>
-          <w:tcPr>
-            <w:cnfStyle w:val="000010000000" w:firstRow="0" w:lastRow="0" w:firstColumn="0" w:lastColumn="0" w:oddVBand="1" w:evenVBand="0" w:oddHBand="0" w:evenHBand="0" w:firstRowFirstColumn="0" w:firstRowLastColumn="0" w:lastRowFirstColumn="0" w:lastRowLastColumn="0"/>
-            <w:tcW w:w="0" w:type="auto"/>
-          </w:tcPr>
-          <w:p>
-            <w:pPr>
-              <w:pStyle w:val="Compact"/>
-            </w:pPr>
-            <w:r>
-              <w:t>Under 18</w:t>
+              <w:t>2.424</w:t>
             </w:r>
           </w:p>
         </w:tc>
@@ -405,24 +325,9 @@
           <w:p>
             <w:pPr>
               <w:pStyle w:val="Compact"/>
-              <w:cnfStyle w:val="000000000000" w:firstRow="0" w:lastRow="0" w:firstColumn="0" w:lastColumn="0" w:oddVBand="0" w:evenVBand="0" w:oddHBand="0" w:evenHBand="0" w:firstRowFirstColumn="0" w:firstRowLastColumn="0" w:lastRowFirstColumn="0" w:lastRowLastColumn="0"/>
             </w:pPr>
             <w:r>
-              <w:t>1581</w:t>
-            </w:r>
-          </w:p>
-        </w:tc>
-        <w:tc>
-          <w:tcPr>
-            <w:cnfStyle w:val="000010000000" w:firstRow="0" w:lastRow="0" w:firstColumn="0" w:lastColumn="0" w:oddVBand="1" w:evenVBand="0" w:oddHBand="0" w:evenHBand="0" w:firstRowFirstColumn="0" w:firstRowLastColumn="0" w:lastRowFirstColumn="0" w:lastRowLastColumn="0"/>
-            <w:tcW w:w="0" w:type="auto"/>
-          </w:tcPr>
-          <w:p>
-            <w:pPr>
-              <w:pStyle w:val="Compact"/>
-            </w:pPr>
-            <w:r>
-              <w:t>183234</w:t>
+              <w:t>36.048</w:t>
             </w:r>
           </w:p>
         </w:tc>
@@ -433,16 +338,19 @@
           <w:p>
             <w:pPr>
               <w:pStyle w:val="Compact"/>
-              <w:cnfStyle w:val="000000000000" w:firstRow="0" w:lastRow="0" w:firstColumn="0" w:lastColumn="0" w:oddVBand="0" w:evenVBand="0" w:oddHBand="0" w:evenHBand="0" w:firstRowFirstColumn="0" w:firstRowLastColumn="0" w:lastRowFirstColumn="0" w:lastRowLastColumn="0"/>
             </w:pPr>
             <w:r>
-              <w:t>8.628311</w:t>
+              <w:t>45.552</w:t>
             </w:r>
           </w:p>
         </w:tc>
+      </w:tr>
+      <w:tr>
+        <w:trPr>
+          <w:cnfStyle w:val="000000010000" w:firstRow="0" w:lastRow="0" w:firstColumn="0" w:lastColumn="0" w:oddVBand="0" w:evenVBand="0" w:oddHBand="0" w:evenHBand="1" w:firstRowFirstColumn="0" w:firstRowLastColumn="0" w:lastRowFirstColumn="0" w:lastRowLastColumn="0"/>
+        </w:trPr>
         <w:tc>
           <w:tcPr>
-            <w:cnfStyle w:val="000010000000" w:firstRow="0" w:lastRow="0" w:firstColumn="0" w:lastColumn="0" w:oddVBand="1" w:evenVBand="0" w:oddHBand="0" w:evenHBand="0" w:firstRowFirstColumn="0" w:firstRowLastColumn="0" w:lastRowFirstColumn="0" w:lastRowLastColumn="0"/>
             <w:tcW w:w="0" w:type="auto"/>
           </w:tcPr>
           <w:p>
@@ -450,7 +358,7 @@
               <w:pStyle w:val="Compact"/>
             </w:pPr>
             <w:r>
-              <w:t>9172.097</w:t>
+              <w:t>England base trend</w:t>
             </w:r>
           </w:p>
         </w:tc>
@@ -461,24 +369,9 @@
           <w:p>
             <w:pPr>
               <w:pStyle w:val="Compact"/>
-              <w:cnfStyle w:val="000000000000" w:firstRow="0" w:lastRow="0" w:firstColumn="0" w:lastColumn="0" w:oddVBand="0" w:evenVBand="0" w:oddHBand="0" w:evenHBand="0" w:firstRowFirstColumn="0" w:firstRowLastColumn="0" w:lastRowFirstColumn="0" w:lastRowLastColumn="0"/>
             </w:pPr>
             <w:r>
-              <w:t>1.040402</w:t>
-            </w:r>
-          </w:p>
-        </w:tc>
-        <w:tc>
-          <w:tcPr>
-            <w:cnfStyle w:val="000010000000" w:firstRow="0" w:lastRow="0" w:firstColumn="0" w:lastColumn="0" w:oddVBand="1" w:evenVBand="0" w:oddHBand="0" w:evenHBand="0" w:firstRowFirstColumn="0" w:firstRowLastColumn="0" w:lastRowFirstColumn="0" w:lastRowLastColumn="0"/>
-            <w:tcW w:w="0" w:type="auto"/>
-          </w:tcPr>
-          <w:p>
-            <w:pPr>
-              <w:pStyle w:val="Compact"/>
-            </w:pPr>
-            <w:r>
-              <w:t>0.1281966</w:t>
+              <w:t>0.750</w:t>
             </w:r>
           </w:p>
         </w:tc>
@@ -489,40 +382,9 @@
           <w:p>
             <w:pPr>
               <w:pStyle w:val="Compact"/>
-              <w:cnfStyle w:val="000000000000" w:firstRow="0" w:lastRow="0" w:firstColumn="0" w:lastColumn="0" w:oddVBand="0" w:evenVBand="0" w:oddHBand="0" w:evenHBand="0" w:firstRowFirstColumn="0" w:firstRowLastColumn="0" w:lastRowFirstColumn="0" w:lastRowLastColumn="0"/>
             </w:pPr>
             <w:r>
-              <w:t>64.305</w:t>
-            </w:r>
-          </w:p>
-        </w:tc>
-      </w:tr>
-      <w:tr>
-        <w:tc>
-          <w:tcPr>
-            <w:cnfStyle w:val="001000000000" w:firstRow="0" w:lastRow="0" w:firstColumn="1" w:lastColumn="0" w:oddVBand="0" w:evenVBand="0" w:oddHBand="0" w:evenHBand="0" w:firstRowFirstColumn="0" w:firstRowLastColumn="0" w:lastRowFirstColumn="0" w:lastRowLastColumn="0"/>
-            <w:tcW w:w="0" w:type="auto"/>
-          </w:tcPr>
-          <w:p>
-            <w:pPr>
-              <w:pStyle w:val="Compact"/>
-            </w:pPr>
-            <w:r>
-              <w:t>1</w:t>
-            </w:r>
-          </w:p>
-        </w:tc>
-        <w:tc>
-          <w:tcPr>
-            <w:cnfStyle w:val="000010000000" w:firstRow="0" w:lastRow="0" w:firstColumn="0" w:lastColumn="0" w:oddVBand="1" w:evenVBand="0" w:oddHBand="0" w:evenHBand="0" w:firstRowFirstColumn="0" w:firstRowLastColumn="0" w:lastRowFirstColumn="0" w:lastRowLastColumn="0"/>
-            <w:tcW w:w="0" w:type="auto"/>
-          </w:tcPr>
-          <w:p>
-            <w:pPr>
-              <w:pStyle w:val="Compact"/>
-            </w:pPr>
-            <w:r>
-              <w:t>Austria</w:t>
+              <w:t>0.542</w:t>
             </w:r>
           </w:p>
         </w:tc>
@@ -533,24 +395,9 @@
           <w:p>
             <w:pPr>
               <w:pStyle w:val="Compact"/>
-              <w:cnfStyle w:val="000000000000" w:firstRow="0" w:lastRow="0" w:firstColumn="0" w:lastColumn="0" w:oddVBand="0" w:evenVBand="0" w:oddHBand="0" w:evenHBand="0" w:firstRowFirstColumn="0" w:firstRowLastColumn="0" w:lastRowFirstColumn="0" w:lastRowLastColumn="0"/>
             </w:pPr>
             <w:r>
-              <w:t>1986</w:t>
-            </w:r>
-          </w:p>
-        </w:tc>
-        <w:tc>
-          <w:tcPr>
-            <w:cnfStyle w:val="000010000000" w:firstRow="0" w:lastRow="0" w:firstColumn="0" w:lastColumn="0" w:oddVBand="1" w:evenVBand="0" w:oddHBand="0" w:evenHBand="0" w:firstRowFirstColumn="0" w:firstRowLastColumn="0" w:lastRowFirstColumn="0" w:lastRowLastColumn="0"/>
-            <w:tcW w:w="0" w:type="auto"/>
-          </w:tcPr>
-          <w:p>
-            <w:pPr>
-              <w:pStyle w:val="Compact"/>
-            </w:pPr>
-            <w:r>
-              <w:t>Under 18</w:t>
+              <w:t>-0.313</w:t>
             </w:r>
           </w:p>
         </w:tc>
@@ -561,16 +408,16 @@
           <w:p>
             <w:pPr>
               <w:pStyle w:val="Compact"/>
-              <w:cnfStyle w:val="000000000000" w:firstRow="0" w:lastRow="0" w:firstColumn="0" w:lastColumn="0" w:oddVBand="0" w:evenVBand="0" w:oddHBand="0" w:evenHBand="0" w:firstRowFirstColumn="0" w:firstRowLastColumn="0" w:lastRowFirstColumn="0" w:lastRowLastColumn="0"/>
             </w:pPr>
             <w:r>
-              <w:t>1490</w:t>
+              <w:t>1.813</w:t>
             </w:r>
           </w:p>
         </w:tc>
+      </w:tr>
+      <w:tr>
         <w:tc>
           <w:tcPr>
-            <w:cnfStyle w:val="000010000000" w:firstRow="0" w:lastRow="0" w:firstColumn="0" w:lastColumn="0" w:oddVBand="1" w:evenVBand="0" w:oddHBand="0" w:evenHBand="0" w:firstRowFirstColumn="0" w:firstRowLastColumn="0" w:lastRowFirstColumn="0" w:lastRowLastColumn="0"/>
             <w:tcW w:w="0" w:type="auto"/>
           </w:tcPr>
           <w:p>
@@ -578,7 +425,7 @@
               <w:pStyle w:val="Compact"/>
             </w:pPr>
             <w:r>
-              <w:t>176484</w:t>
+              <w:t>England change in level at intervention 1</w:t>
             </w:r>
           </w:p>
         </w:tc>
@@ -589,24 +436,9 @@
           <w:p>
             <w:pPr>
               <w:pStyle w:val="Compact"/>
-              <w:cnfStyle w:val="000000000000" w:firstRow="0" w:lastRow="0" w:firstColumn="0" w:lastColumn="0" w:oddVBand="0" w:evenVBand="0" w:oddHBand="0" w:evenHBand="0" w:firstRowFirstColumn="0" w:firstRowLastColumn="0" w:lastRowFirstColumn="0" w:lastRowLastColumn="0"/>
             </w:pPr>
             <w:r>
-              <w:t>8.442692</w:t>
-            </w:r>
-          </w:p>
-        </w:tc>
-        <w:tc>
-          <w:tcPr>
-            <w:cnfStyle w:val="000010000000" w:firstRow="0" w:lastRow="0" w:firstColumn="0" w:lastColumn="0" w:oddVBand="1" w:evenVBand="0" w:oddHBand="0" w:evenHBand="0" w:firstRowFirstColumn="0" w:firstRowLastColumn="0" w:lastRowFirstColumn="0" w:lastRowLastColumn="0"/>
-            <w:tcW w:w="0" w:type="auto"/>
-          </w:tcPr>
-          <w:p>
-            <w:pPr>
-              <w:pStyle w:val="Compact"/>
-            </w:pPr>
-            <w:r>
-              <w:t>13083.073</w:t>
+              <w:t>4.017</w:t>
             </w:r>
           </w:p>
         </w:tc>
@@ -617,24 +449,9 @@
           <w:p>
             <w:pPr>
               <w:pStyle w:val="Compact"/>
-              <w:cnfStyle w:val="000000000000" w:firstRow="0" w:lastRow="0" w:firstColumn="0" w:lastColumn="0" w:oddVBand="0" w:evenVBand="0" w:oddHBand="0" w:evenHBand="0" w:firstRowFirstColumn="0" w:firstRowLastColumn="0" w:lastRowFirstColumn="0" w:lastRowLastColumn="0"/>
             </w:pPr>
             <w:r>
-              <w:t>1.039312</w:t>
-            </w:r>
-          </w:p>
-        </w:tc>
-        <w:tc>
-          <w:tcPr>
-            <w:cnfStyle w:val="000010000000" w:firstRow="0" w:lastRow="0" w:firstColumn="0" w:lastColumn="0" w:oddVBand="1" w:evenVBand="0" w:oddHBand="0" w:evenHBand="0" w:firstRowFirstColumn="0" w:firstRowLastColumn="0" w:lastRowFirstColumn="0" w:lastRowLastColumn="0"/>
-            <w:tcW w:w="0" w:type="auto"/>
-          </w:tcPr>
-          <w:p>
-            <w:pPr>
-              <w:pStyle w:val="Compact"/>
-            </w:pPr>
-            <w:r>
-              <w:t>0.2505314</w:t>
+              <w:t>2.410</w:t>
             </w:r>
           </w:p>
         </w:tc>
@@ -645,40 +462,9 @@
           <w:p>
             <w:pPr>
               <w:pStyle w:val="Compact"/>
-              <w:cnfStyle w:val="000000000000" w:firstRow="0" w:lastRow="0" w:firstColumn="0" w:lastColumn="0" w:oddVBand="0" w:evenVBand="0" w:oddHBand="0" w:evenHBand="0" w:firstRowFirstColumn="0" w:firstRowLastColumn="0" w:lastRowFirstColumn="0" w:lastRowLastColumn="0"/>
             </w:pPr>
             <w:r>
-              <w:t>64.037</w:t>
-            </w:r>
-          </w:p>
-        </w:tc>
-      </w:tr>
-      <w:tr>
-        <w:tc>
-          <w:tcPr>
-            <w:cnfStyle w:val="001000000000" w:firstRow="0" w:lastRow="0" w:firstColumn="1" w:lastColumn="0" w:oddVBand="0" w:evenVBand="0" w:oddHBand="0" w:evenHBand="0" w:firstRowFirstColumn="0" w:firstRowLastColumn="0" w:lastRowFirstColumn="0" w:lastRowLastColumn="0"/>
-            <w:tcW w:w="0" w:type="auto"/>
-          </w:tcPr>
-          <w:p>
-            <w:pPr>
-              <w:pStyle w:val="Compact"/>
-            </w:pPr>
-            <w:r>
-              <w:t>1</w:t>
-            </w:r>
-          </w:p>
-        </w:tc>
-        <w:tc>
-          <w:tcPr>
-            <w:cnfStyle w:val="000010000000" w:firstRow="0" w:lastRow="0" w:firstColumn="0" w:lastColumn="0" w:oddVBand="1" w:evenVBand="0" w:oddHBand="0" w:evenHBand="0" w:firstRowFirstColumn="0" w:firstRowLastColumn="0" w:lastRowFirstColumn="0" w:lastRowLastColumn="0"/>
-            <w:tcW w:w="0" w:type="auto"/>
-          </w:tcPr>
-          <w:p>
-            <w:pPr>
-              <w:pStyle w:val="Compact"/>
-            </w:pPr>
-            <w:r>
-              <w:t>Austria</w:t>
+              <w:t>-0.708</w:t>
             </w:r>
           </w:p>
         </w:tc>
@@ -689,16 +475,19 @@
           <w:p>
             <w:pPr>
               <w:pStyle w:val="Compact"/>
-              <w:cnfStyle w:val="000000000000" w:firstRow="0" w:lastRow="0" w:firstColumn="0" w:lastColumn="0" w:oddVBand="0" w:evenVBand="0" w:oddHBand="0" w:evenHBand="0" w:firstRowFirstColumn="0" w:firstRowLastColumn="0" w:lastRowFirstColumn="0" w:lastRowLastColumn="0"/>
             </w:pPr>
             <w:r>
-              <w:t>1987</w:t>
+              <w:t>8.741</w:t>
             </w:r>
           </w:p>
         </w:tc>
+      </w:tr>
+      <w:tr>
+        <w:trPr>
+          <w:cnfStyle w:val="000000010000" w:firstRow="0" w:lastRow="0" w:firstColumn="0" w:lastColumn="0" w:oddVBand="0" w:evenVBand="0" w:oddHBand="0" w:evenHBand="1" w:firstRowFirstColumn="0" w:firstRowLastColumn="0" w:lastRowFirstColumn="0" w:lastRowLastColumn="0"/>
+        </w:trPr>
         <w:tc>
           <w:tcPr>
-            <w:cnfStyle w:val="000010000000" w:firstRow="0" w:lastRow="0" w:firstColumn="0" w:lastColumn="0" w:oddVBand="1" w:evenVBand="0" w:oddHBand="0" w:evenHBand="0" w:firstRowFirstColumn="0" w:firstRowLastColumn="0" w:lastRowFirstColumn="0" w:lastRowLastColumn="0"/>
             <w:tcW w:w="0" w:type="auto"/>
           </w:tcPr>
           <w:p>
@@ -706,7 +495,7 @@
               <w:pStyle w:val="Compact"/>
             </w:pPr>
             <w:r>
-              <w:t>Under 18</w:t>
+              <w:t>England change in trend at intervention 1</w:t>
             </w:r>
           </w:p>
         </w:tc>
@@ -717,24 +506,9 @@
           <w:p>
             <w:pPr>
               <w:pStyle w:val="Compact"/>
-              <w:cnfStyle w:val="000000000000" w:firstRow="0" w:lastRow="0" w:firstColumn="0" w:lastColumn="0" w:oddVBand="0" w:evenVBand="0" w:oddHBand="0" w:evenHBand="0" w:firstRowFirstColumn="0" w:firstRowLastColumn="0" w:lastRowFirstColumn="0" w:lastRowLastColumn="0"/>
             </w:pPr>
             <w:r>
-              <w:t>1382</w:t>
-            </w:r>
-          </w:p>
-        </w:tc>
-        <w:tc>
-          <w:tcPr>
-            <w:cnfStyle w:val="000010000000" w:firstRow="0" w:lastRow="0" w:firstColumn="0" w:lastColumn="0" w:oddVBand="1" w:evenVBand="0" w:oddHBand="0" w:evenHBand="0" w:firstRowFirstColumn="0" w:firstRowLastColumn="0" w:lastRowFirstColumn="0" w:lastRowLastColumn="0"/>
-            <w:tcW w:w="0" w:type="auto"/>
-          </w:tcPr>
-          <w:p>
-            <w:pPr>
-              <w:pStyle w:val="Compact"/>
-            </w:pPr>
-            <w:r>
-              <w:t>168645</w:t>
+              <w:t>-2.296</w:t>
             </w:r>
           </w:p>
         </w:tc>
@@ -745,24 +519,9 @@
           <w:p>
             <w:pPr>
               <w:pStyle w:val="Compact"/>
-              <w:cnfStyle w:val="000000000000" w:firstRow="0" w:lastRow="0" w:firstColumn="0" w:lastColumn="0" w:oddVBand="0" w:evenVBand="0" w:oddHBand="0" w:evenHBand="0" w:firstRowFirstColumn="0" w:firstRowLastColumn="0" w:lastRowFirstColumn="0" w:lastRowLastColumn="0"/>
             </w:pPr>
             <w:r>
-              <w:t>8.194729</w:t>
-            </w:r>
-          </w:p>
-        </w:tc>
-        <w:tc>
-          <w:tcPr>
-            <w:cnfStyle w:val="000010000000" w:firstRow="0" w:lastRow="0" w:firstColumn="0" w:lastColumn="0" w:oddVBand="1" w:evenVBand="0" w:oddHBand="0" w:evenHBand="0" w:firstRowFirstColumn="0" w:firstRowLastColumn="0" w:lastRowFirstColumn="0" w:lastRowLastColumn="0"/>
-            <w:tcW w:w="0" w:type="auto"/>
-          </w:tcPr>
-          <w:p>
-            <w:pPr>
-              <w:pStyle w:val="Compact"/>
-            </w:pPr>
-            <w:r>
-              <w:t>16392.770</w:t>
+              <w:t>0.558</w:t>
             </w:r>
           </w:p>
         </w:tc>
@@ -773,24 +532,9 @@
           <w:p>
             <w:pPr>
               <w:pStyle w:val="Compact"/>
-              <w:cnfStyle w:val="000000000000" w:firstRow="0" w:lastRow="0" w:firstColumn="0" w:lastColumn="0" w:oddVBand="0" w:evenVBand="0" w:oddHBand="0" w:evenHBand="0" w:firstRowFirstColumn="0" w:firstRowLastColumn="0" w:lastRowFirstColumn="0" w:lastRowLastColumn="0"/>
             </w:pPr>
             <w:r>
-              <w:t>1.033147</w:t>
-            </w:r>
-          </w:p>
-        </w:tc>
-        <w:tc>
-          <w:tcPr>
-            <w:cnfStyle w:val="000010000000" w:firstRow="0" w:lastRow="0" w:firstColumn="0" w:lastColumn="0" w:oddVBand="1" w:evenVBand="0" w:oddHBand="0" w:evenHBand="0" w:firstRowFirstColumn="0" w:firstRowLastColumn="0" w:lastRowFirstColumn="0" w:lastRowLastColumn="0"/>
-            <w:tcW w:w="0" w:type="auto"/>
-          </w:tcPr>
-          <w:p>
-            <w:pPr>
-              <w:pStyle w:val="Compact"/>
-            </w:pPr>
-            <w:r>
-              <w:t>0.3432621</w:t>
+              <w:t>-3.388</w:t>
             </w:r>
           </w:p>
         </w:tc>
@@ -801,478 +545,9 @@
           <w:p>
             <w:pPr>
               <w:pStyle w:val="Compact"/>
-              <w:cnfStyle w:val="000000000000" w:firstRow="0" w:lastRow="0" w:firstColumn="0" w:lastColumn="0" w:oddVBand="0" w:evenVBand="0" w:oddHBand="0" w:evenHBand="0" w:firstRowFirstColumn="0" w:firstRowLastColumn="0" w:lastRowFirstColumn="0" w:lastRowLastColumn="0"/>
             </w:pPr>
             <w:r>
-              <w:t>63.769</w:t>
-            </w:r>
-          </w:p>
-        </w:tc>
-      </w:tr>
-      <w:tr>
-        <w:tc>
-          <w:tcPr>
-            <w:cnfStyle w:val="001000000000" w:firstRow="0" w:lastRow="0" w:firstColumn="1" w:lastColumn="0" w:oddVBand="0" w:evenVBand="0" w:oddHBand="0" w:evenHBand="0" w:firstRowFirstColumn="0" w:firstRowLastColumn="0" w:lastRowFirstColumn="0" w:lastRowLastColumn="0"/>
-            <w:tcW w:w="0" w:type="auto"/>
-          </w:tcPr>
-          <w:p>
-            <w:pPr>
-              <w:pStyle w:val="Compact"/>
-            </w:pPr>
-            <w:r>
-              <w:t>1</w:t>
-            </w:r>
-          </w:p>
-        </w:tc>
-        <w:tc>
-          <w:tcPr>
-            <w:cnfStyle w:val="000010000000" w:firstRow="0" w:lastRow="0" w:firstColumn="0" w:lastColumn="0" w:oddVBand="1" w:evenVBand="0" w:oddHBand="0" w:evenHBand="0" w:firstRowFirstColumn="0" w:firstRowLastColumn="0" w:lastRowFirstColumn="0" w:lastRowLastColumn="0"/>
-            <w:tcW w:w="0" w:type="auto"/>
-          </w:tcPr>
-          <w:p>
-            <w:pPr>
-              <w:pStyle w:val="Compact"/>
-            </w:pPr>
-            <w:r>
-              <w:t>Austria</w:t>
-            </w:r>
-          </w:p>
-        </w:tc>
-        <w:tc>
-          <w:tcPr>
-            <w:tcW w:w="0" w:type="auto"/>
-          </w:tcPr>
-          <w:p>
-            <w:pPr>
-              <w:pStyle w:val="Compact"/>
-              <w:cnfStyle w:val="000000000000" w:firstRow="0" w:lastRow="0" w:firstColumn="0" w:lastColumn="0" w:oddVBand="0" w:evenVBand="0" w:oddHBand="0" w:evenHBand="0" w:firstRowFirstColumn="0" w:firstRowLastColumn="0" w:lastRowFirstColumn="0" w:lastRowLastColumn="0"/>
-            </w:pPr>
-            <w:r>
-              <w:t>1988</w:t>
-            </w:r>
-          </w:p>
-        </w:tc>
-        <w:tc>
-          <w:tcPr>
-            <w:cnfStyle w:val="000010000000" w:firstRow="0" w:lastRow="0" w:firstColumn="0" w:lastColumn="0" w:oddVBand="1" w:evenVBand="0" w:oddHBand="0" w:evenHBand="0" w:firstRowFirstColumn="0" w:firstRowLastColumn="0" w:lastRowFirstColumn="0" w:lastRowLastColumn="0"/>
-            <w:tcW w:w="0" w:type="auto"/>
-          </w:tcPr>
-          <w:p>
-            <w:pPr>
-              <w:pStyle w:val="Compact"/>
-            </w:pPr>
-            <w:r>
-              <w:t>Under 18</w:t>
-            </w:r>
-          </w:p>
-        </w:tc>
-        <w:tc>
-          <w:tcPr>
-            <w:tcW w:w="0" w:type="auto"/>
-          </w:tcPr>
-          <w:p>
-            <w:pPr>
-              <w:pStyle w:val="Compact"/>
-              <w:cnfStyle w:val="000000000000" w:firstRow="0" w:lastRow="0" w:firstColumn="0" w:lastColumn="0" w:oddVBand="0" w:evenVBand="0" w:oddHBand="0" w:evenHBand="0" w:firstRowFirstColumn="0" w:firstRowLastColumn="0" w:lastRowFirstColumn="0" w:lastRowLastColumn="0"/>
-            </w:pPr>
-            <w:r>
-              <w:t>1255</w:t>
-            </w:r>
-          </w:p>
-        </w:tc>
-        <w:tc>
-          <w:tcPr>
-            <w:cnfStyle w:val="000010000000" w:firstRow="0" w:lastRow="0" w:firstColumn="0" w:lastColumn="0" w:oddVBand="1" w:evenVBand="0" w:oddHBand="0" w:evenHBand="0" w:firstRowFirstColumn="0" w:firstRowLastColumn="0" w:lastRowFirstColumn="0" w:lastRowLastColumn="0"/>
-            <w:tcW w:w="0" w:type="auto"/>
-          </w:tcPr>
-          <w:p>
-            <w:pPr>
-              <w:pStyle w:val="Compact"/>
-            </w:pPr>
-            <w:r>
-              <w:t>159135</w:t>
-            </w:r>
-          </w:p>
-        </w:tc>
-        <w:tc>
-          <w:tcPr>
-            <w:tcW w:w="0" w:type="auto"/>
-          </w:tcPr>
-          <w:p>
-            <w:pPr>
-              <w:pStyle w:val="Compact"/>
-              <w:cnfStyle w:val="000000000000" w:firstRow="0" w:lastRow="0" w:firstColumn="0" w:lastColumn="0" w:oddVBand="0" w:evenVBand="0" w:oddHBand="0" w:evenHBand="0" w:firstRowFirstColumn="0" w:firstRowLastColumn="0" w:lastRowFirstColumn="0" w:lastRowLastColumn="0"/>
-            </w:pPr>
-            <w:r>
-              <w:t>7.886386</w:t>
-            </w:r>
-          </w:p>
-        </w:tc>
-        <w:tc>
-          <w:tcPr>
-            <w:cnfStyle w:val="000010000000" w:firstRow="0" w:lastRow="0" w:firstColumn="0" w:lastColumn="0" w:oddVBand="1" w:evenVBand="0" w:oddHBand="0" w:evenHBand="0" w:firstRowFirstColumn="0" w:firstRowLastColumn="0" w:lastRowFirstColumn="0" w:lastRowLastColumn="0"/>
-            <w:tcW w:w="0" w:type="auto"/>
-          </w:tcPr>
-          <w:p>
-            <w:pPr>
-              <w:pStyle w:val="Compact"/>
-            </w:pPr>
-            <w:r>
-              <w:t>17578.619</w:t>
-            </w:r>
-          </w:p>
-        </w:tc>
-        <w:tc>
-          <w:tcPr>
-            <w:tcW w:w="0" w:type="auto"/>
-          </w:tcPr>
-          <w:p>
-            <w:pPr>
-              <w:pStyle w:val="Compact"/>
-              <w:cnfStyle w:val="000000000000" w:firstRow="0" w:lastRow="0" w:firstColumn="0" w:lastColumn="0" w:oddVBand="0" w:evenVBand="0" w:oddHBand="0" w:evenHBand="0" w:firstRowFirstColumn="0" w:firstRowLastColumn="0" w:lastRowFirstColumn="0" w:lastRowLastColumn="0"/>
-            </w:pPr>
-            <w:r>
-              <w:t>1.038816</w:t>
-            </w:r>
-          </w:p>
-        </w:tc>
-        <w:tc>
-          <w:tcPr>
-            <w:cnfStyle w:val="000010000000" w:firstRow="0" w:lastRow="0" w:firstColumn="0" w:lastColumn="0" w:oddVBand="1" w:evenVBand="0" w:oddHBand="0" w:evenHBand="0" w:firstRowFirstColumn="0" w:firstRowLastColumn="0" w:lastRowFirstColumn="0" w:lastRowLastColumn="0"/>
-            <w:tcW w:w="0" w:type="auto"/>
-          </w:tcPr>
-          <w:p>
-            <w:pPr>
-              <w:pStyle w:val="Compact"/>
-            </w:pPr>
-            <w:r>
-              <w:t>0.4818484</w:t>
-            </w:r>
-          </w:p>
-        </w:tc>
-        <w:tc>
-          <w:tcPr>
-            <w:tcW w:w="0" w:type="auto"/>
-          </w:tcPr>
-          <w:p>
-            <w:pPr>
-              <w:pStyle w:val="Compact"/>
-              <w:cnfStyle w:val="000000000000" w:firstRow="0" w:lastRow="0" w:firstColumn="0" w:lastColumn="0" w:oddVBand="0" w:evenVBand="0" w:oddHBand="0" w:evenHBand="0" w:firstRowFirstColumn="0" w:firstRowLastColumn="0" w:lastRowFirstColumn="0" w:lastRowLastColumn="0"/>
-            </w:pPr>
-            <w:r>
-              <w:t>63.500</w:t>
-            </w:r>
-          </w:p>
-        </w:tc>
-      </w:tr>
-      <w:tr>
-        <w:tc>
-          <w:tcPr>
-            <w:cnfStyle w:val="001000000000" w:firstRow="0" w:lastRow="0" w:firstColumn="1" w:lastColumn="0" w:oddVBand="0" w:evenVBand="0" w:oddHBand="0" w:evenHBand="0" w:firstRowFirstColumn="0" w:firstRowLastColumn="0" w:lastRowFirstColumn="0" w:lastRowLastColumn="0"/>
-            <w:tcW w:w="0" w:type="auto"/>
-          </w:tcPr>
-          <w:p>
-            <w:pPr>
-              <w:pStyle w:val="Compact"/>
-            </w:pPr>
-            <w:r>
-              <w:t>1</w:t>
-            </w:r>
-          </w:p>
-        </w:tc>
-        <w:tc>
-          <w:tcPr>
-            <w:cnfStyle w:val="000010000000" w:firstRow="0" w:lastRow="0" w:firstColumn="0" w:lastColumn="0" w:oddVBand="1" w:evenVBand="0" w:oddHBand="0" w:evenHBand="0" w:firstRowFirstColumn="0" w:firstRowLastColumn="0" w:lastRowFirstColumn="0" w:lastRowLastColumn="0"/>
-            <w:tcW w:w="0" w:type="auto"/>
-          </w:tcPr>
-          <w:p>
-            <w:pPr>
-              <w:pStyle w:val="Compact"/>
-            </w:pPr>
-            <w:r>
-              <w:t>Austria</w:t>
-            </w:r>
-          </w:p>
-        </w:tc>
-        <w:tc>
-          <w:tcPr>
-            <w:tcW w:w="0" w:type="auto"/>
-          </w:tcPr>
-          <w:p>
-            <w:pPr>
-              <w:pStyle w:val="Compact"/>
-              <w:cnfStyle w:val="000000000000" w:firstRow="0" w:lastRow="0" w:firstColumn="0" w:lastColumn="0" w:oddVBand="0" w:evenVBand="0" w:oddHBand="0" w:evenHBand="0" w:firstRowFirstColumn="0" w:firstRowLastColumn="0" w:lastRowFirstColumn="0" w:lastRowLastColumn="0"/>
-            </w:pPr>
-            <w:r>
-              <w:t>1989</w:t>
-            </w:r>
-          </w:p>
-        </w:tc>
-        <w:tc>
-          <w:tcPr>
-            <w:cnfStyle w:val="000010000000" w:firstRow="0" w:lastRow="0" w:firstColumn="0" w:lastColumn="0" w:oddVBand="1" w:evenVBand="0" w:oddHBand="0" w:evenHBand="0" w:firstRowFirstColumn="0" w:firstRowLastColumn="0" w:lastRowFirstColumn="0" w:lastRowLastColumn="0"/>
-            <w:tcW w:w="0" w:type="auto"/>
-          </w:tcPr>
-          <w:p>
-            <w:pPr>
-              <w:pStyle w:val="Compact"/>
-            </w:pPr>
-            <w:r>
-              <w:t>Under 18</w:t>
-            </w:r>
-          </w:p>
-        </w:tc>
-        <w:tc>
-          <w:tcPr>
-            <w:tcW w:w="0" w:type="auto"/>
-          </w:tcPr>
-          <w:p>
-            <w:pPr>
-              <w:pStyle w:val="Compact"/>
-              <w:cnfStyle w:val="000000000000" w:firstRow="0" w:lastRow="0" w:firstColumn="0" w:lastColumn="0" w:oddVBand="0" w:evenVBand="0" w:oddHBand="0" w:evenHBand="0" w:firstRowFirstColumn="0" w:firstRowLastColumn="0" w:lastRowFirstColumn="0" w:lastRowLastColumn="0"/>
-            </w:pPr>
-            <w:r>
-              <w:t>1296</w:t>
-            </w:r>
-          </w:p>
-        </w:tc>
-        <w:tc>
-          <w:tcPr>
-            <w:cnfStyle w:val="000010000000" w:firstRow="0" w:lastRow="0" w:firstColumn="0" w:lastColumn="0" w:oddVBand="1" w:evenVBand="0" w:oddHBand="0" w:evenHBand="0" w:firstRowFirstColumn="0" w:firstRowLastColumn="0" w:lastRowFirstColumn="0" w:lastRowLastColumn="0"/>
-            <w:tcW w:w="0" w:type="auto"/>
-          </w:tcPr>
-          <w:p>
-            <w:pPr>
-              <w:pStyle w:val="Compact"/>
-            </w:pPr>
-            <w:r>
-              <w:t>151130</w:t>
-            </w:r>
-          </w:p>
-        </w:tc>
-        <w:tc>
-          <w:tcPr>
-            <w:tcW w:w="0" w:type="auto"/>
-          </w:tcPr>
-          <w:p>
-            <w:pPr>
-              <w:pStyle w:val="Compact"/>
-              <w:cnfStyle w:val="000000000000" w:firstRow="0" w:lastRow="0" w:firstColumn="0" w:lastColumn="0" w:oddVBand="0" w:evenVBand="0" w:oddHBand="0" w:evenHBand="0" w:firstRowFirstColumn="0" w:firstRowLastColumn="0" w:lastRowFirstColumn="0" w:lastRowLastColumn="0"/>
-            </w:pPr>
-            <w:r>
-              <w:t>8.575399</w:t>
-            </w:r>
-          </w:p>
-        </w:tc>
-        <w:tc>
-          <w:tcPr>
-            <w:cnfStyle w:val="000010000000" w:firstRow="0" w:lastRow="0" w:firstColumn="0" w:lastColumn="0" w:oddVBand="1" w:evenVBand="0" w:oddHBand="0" w:evenHBand="0" w:firstRowFirstColumn="0" w:firstRowLastColumn="0" w:lastRowFirstColumn="0" w:lastRowLastColumn="0"/>
-            <w:tcW w:w="0" w:type="auto"/>
-          </w:tcPr>
-          <w:p>
-            <w:pPr>
-              <w:pStyle w:val="Compact"/>
-            </w:pPr>
-            <w:r>
-              <w:t>17468.946</w:t>
-            </w:r>
-          </w:p>
-        </w:tc>
-        <w:tc>
-          <w:tcPr>
-            <w:tcW w:w="0" w:type="auto"/>
-          </w:tcPr>
-          <w:p>
-            <w:pPr>
-              <w:pStyle w:val="Compact"/>
-              <w:cnfStyle w:val="000000000000" w:firstRow="0" w:lastRow="0" w:firstColumn="0" w:lastColumn="0" w:oddVBand="0" w:evenVBand="0" w:oddHBand="0" w:evenHBand="0" w:firstRowFirstColumn="0" w:firstRowLastColumn="0" w:lastRowFirstColumn="0" w:lastRowLastColumn="0"/>
-            </w:pPr>
-            <w:r>
-              <w:t>1.037517</w:t>
-            </w:r>
-          </w:p>
-        </w:tc>
-        <w:tc>
-          <w:tcPr>
-            <w:cnfStyle w:val="000010000000" w:firstRow="0" w:lastRow="0" w:firstColumn="0" w:lastColumn="0" w:oddVBand="1" w:evenVBand="0" w:oddHBand="0" w:evenHBand="0" w:firstRowFirstColumn="0" w:firstRowLastColumn="0" w:lastRowFirstColumn="0" w:lastRowLastColumn="0"/>
-            <w:tcW w:w="0" w:type="auto"/>
-          </w:tcPr>
-          <w:p>
-            <w:pPr>
-              <w:pStyle w:val="Compact"/>
-            </w:pPr>
-            <w:r>
-              <w:t>0.6598650</w:t>
-            </w:r>
-          </w:p>
-        </w:tc>
-        <w:tc>
-          <w:tcPr>
-            <w:tcW w:w="0" w:type="auto"/>
-          </w:tcPr>
-          <w:p>
-            <w:pPr>
-              <w:pStyle w:val="Compact"/>
-              <w:cnfStyle w:val="000000000000" w:firstRow="0" w:lastRow="0" w:firstColumn="0" w:lastColumn="0" w:oddVBand="0" w:evenVBand="0" w:oddHBand="0" w:evenHBand="0" w:firstRowFirstColumn="0" w:firstRowLastColumn="0" w:lastRowFirstColumn="0" w:lastRowLastColumn="0"/>
-            </w:pPr>
-            <w:r>
-              <w:t>63.231</w:t>
-            </w:r>
-          </w:p>
-        </w:tc>
-      </w:tr>
-      <w:tr>
-        <w:tc>
-          <w:tcPr>
-            <w:cnfStyle w:val="001000000000" w:firstRow="0" w:lastRow="0" w:firstColumn="1" w:lastColumn="0" w:oddVBand="0" w:evenVBand="0" w:oddHBand="0" w:evenHBand="0" w:firstRowFirstColumn="0" w:firstRowLastColumn="0" w:lastRowFirstColumn="0" w:lastRowLastColumn="0"/>
-            <w:tcW w:w="0" w:type="auto"/>
-          </w:tcPr>
-          <w:p>
-            <w:pPr>
-              <w:pStyle w:val="Compact"/>
-            </w:pPr>
-            <w:r>
-              <w:t>1</w:t>
-            </w:r>
-          </w:p>
-        </w:tc>
-        <w:tc>
-          <w:tcPr>
-            <w:cnfStyle w:val="000010000000" w:firstRow="0" w:lastRow="0" w:firstColumn="0" w:lastColumn="0" w:oddVBand="1" w:evenVBand="0" w:oddHBand="0" w:evenHBand="0" w:firstRowFirstColumn="0" w:firstRowLastColumn="0" w:lastRowFirstColumn="0" w:lastRowLastColumn="0"/>
-            <w:tcW w:w="0" w:type="auto"/>
-          </w:tcPr>
-          <w:p>
-            <w:pPr>
-              <w:pStyle w:val="Compact"/>
-            </w:pPr>
-            <w:r>
-              <w:t>Austria</w:t>
-            </w:r>
-          </w:p>
-        </w:tc>
-        <w:tc>
-          <w:tcPr>
-            <w:tcW w:w="0" w:type="auto"/>
-          </w:tcPr>
-          <w:p>
-            <w:pPr>
-              <w:pStyle w:val="Compact"/>
-              <w:cnfStyle w:val="000000000000" w:firstRow="0" w:lastRow="0" w:firstColumn="0" w:lastColumn="0" w:oddVBand="0" w:evenVBand="0" w:oddHBand="0" w:evenHBand="0" w:firstRowFirstColumn="0" w:firstRowLastColumn="0" w:lastRowFirstColumn="0" w:lastRowLastColumn="0"/>
-            </w:pPr>
-            <w:r>
-              <w:t>1990</w:t>
-            </w:r>
-          </w:p>
-        </w:tc>
-        <w:tc>
-          <w:tcPr>
-            <w:cnfStyle w:val="000010000000" w:firstRow="0" w:lastRow="0" w:firstColumn="0" w:lastColumn="0" w:oddVBand="1" w:evenVBand="0" w:oddHBand="0" w:evenHBand="0" w:firstRowFirstColumn="0" w:firstRowLastColumn="0" w:lastRowFirstColumn="0" w:lastRowLastColumn="0"/>
-            <w:tcW w:w="0" w:type="auto"/>
-          </w:tcPr>
-          <w:p>
-            <w:pPr>
-              <w:pStyle w:val="Compact"/>
-            </w:pPr>
-            <w:r>
-              <w:t>Under 18</w:t>
-            </w:r>
-          </w:p>
-        </w:tc>
-        <w:tc>
-          <w:tcPr>
-            <w:tcW w:w="0" w:type="auto"/>
-          </w:tcPr>
-          <w:p>
-            <w:pPr>
-              <w:pStyle w:val="Compact"/>
-              <w:cnfStyle w:val="000000000000" w:firstRow="0" w:lastRow="0" w:firstColumn="0" w:lastColumn="0" w:oddVBand="0" w:evenVBand="0" w:oddHBand="0" w:evenHBand="0" w:firstRowFirstColumn="0" w:firstRowLastColumn="0" w:lastRowFirstColumn="0" w:lastRowLastColumn="0"/>
-            </w:pPr>
-            <w:r>
-              <w:t>1281</w:t>
-            </w:r>
-          </w:p>
-        </w:tc>
-        <w:tc>
-          <w:tcPr>
-            <w:cnfStyle w:val="000010000000" w:firstRow="0" w:lastRow="0" w:firstColumn="0" w:lastColumn="0" w:oddVBand="1" w:evenVBand="0" w:oddHBand="0" w:evenHBand="0" w:firstRowFirstColumn="0" w:firstRowLastColumn="0" w:lastRowFirstColumn="0" w:lastRowLastColumn="0"/>
-            <w:tcW w:w="0" w:type="auto"/>
-          </w:tcPr>
-          <w:p>
-            <w:pPr>
-              <w:pStyle w:val="Compact"/>
-            </w:pPr>
-            <w:r>
-              <w:t>145500</w:t>
-            </w:r>
-          </w:p>
-        </w:tc>
-        <w:tc>
-          <w:tcPr>
-            <w:tcW w:w="0" w:type="auto"/>
-          </w:tcPr>
-          <w:p>
-            <w:pPr>
-              <w:pStyle w:val="Compact"/>
-              <w:cnfStyle w:val="000000000000" w:firstRow="0" w:lastRow="0" w:firstColumn="0" w:lastColumn="0" w:oddVBand="0" w:evenVBand="0" w:oddHBand="0" w:evenHBand="0" w:firstRowFirstColumn="0" w:firstRowLastColumn="0" w:lastRowFirstColumn="0" w:lastRowLastColumn="0"/>
-            </w:pPr>
-            <w:r>
-              <w:t>8.804124</w:t>
-            </w:r>
-          </w:p>
-        </w:tc>
-        <w:tc>
-          <w:tcPr>
-            <w:cnfStyle w:val="000010000000" w:firstRow="0" w:lastRow="0" w:firstColumn="0" w:lastColumn="0" w:oddVBand="1" w:evenVBand="0" w:oddHBand="0" w:evenHBand="0" w:firstRowFirstColumn="0" w:firstRowLastColumn="0" w:lastRowFirstColumn="0" w:lastRowLastColumn="0"/>
-            <w:tcW w:w="0" w:type="auto"/>
-          </w:tcPr>
-          <w:p>
-            <w:pPr>
-              <w:pStyle w:val="Compact"/>
-            </w:pPr>
-            <w:r>
-              <w:t>21680.990</w:t>
-            </w:r>
-          </w:p>
-        </w:tc>
-        <w:tc>
-          <w:tcPr>
-            <w:tcW w:w="0" w:type="auto"/>
-          </w:tcPr>
-          <w:p>
-            <w:pPr>
-              <w:pStyle w:val="Compact"/>
-              <w:cnfStyle w:val="000000000000" w:firstRow="0" w:lastRow="0" w:firstColumn="0" w:lastColumn="0" w:oddVBand="0" w:evenVBand="0" w:oddHBand="0" w:evenHBand="0" w:firstRowFirstColumn="0" w:firstRowLastColumn="0" w:lastRowFirstColumn="0" w:lastRowLastColumn="0"/>
-            </w:pPr>
-            <w:r>
-              <w:t>1.038440</w:t>
-            </w:r>
-          </w:p>
-        </w:tc>
-        <w:tc>
-          <w:tcPr>
-            <w:cnfStyle w:val="000010000000" w:firstRow="0" w:lastRow="0" w:firstColumn="0" w:lastColumn="0" w:oddVBand="1" w:evenVBand="0" w:oddHBand="0" w:evenHBand="0" w:firstRowFirstColumn="0" w:firstRowLastColumn="0" w:lastRowFirstColumn="0" w:lastRowLastColumn="0"/>
-            <w:tcW w:w="0" w:type="auto"/>
-          </w:tcPr>
-          <w:p>
-            <w:pPr>
-              <w:pStyle w:val="Compact"/>
-            </w:pPr>
-            <w:r>
-              <w:t>0.9541492</w:t>
-            </w:r>
-          </w:p>
-        </w:tc>
-        <w:tc>
-          <w:tcPr>
-            <w:tcW w:w="0" w:type="auto"/>
-          </w:tcPr>
-          <w:p>
-            <w:pPr>
-              <w:pStyle w:val="Compact"/>
-              <w:cnfStyle w:val="000000000000" w:firstRow="0" w:lastRow="0" w:firstColumn="0" w:lastColumn="0" w:oddVBand="0" w:evenVBand="0" w:oddHBand="0" w:evenHBand="0" w:firstRowFirstColumn="0" w:firstRowLastColumn="0" w:lastRowFirstColumn="0" w:lastRowLastColumn="0"/>
-            </w:pPr>
-            <w:r>
-              <w:t>62.960</w:t>
+              <w:t>-1.203</w:t>
             </w:r>
           </w:p>
         </w:tc>
@@ -1283,9 +558,29 @@
     <w:p>
       <w:pPr>
         <w:pStyle w:val="BodyText"/>
+        <w:spacing w:before="0" w:after="0"/>
       </w:pPr>
       <w:r>
         <w:t>Body text</w:t>
+      </w:r>
+    </w:p>
+    <w:p>
+      <w:pPr>
+        <w:pStyle w:val="BodyText"/>
+        <w:spacing w:before="0" w:after="0"/>
+      </w:pPr>
+    </w:p>
+    <w:p>
+      <w:pPr>
+        <w:pStyle w:val="Compact"/>
+      </w:pPr>
+      <w:r>
+        <w:t>Equation t</w:t>
+      </w:r>
+      <w:bookmarkStart w:id="0" w:name="_GoBack"/>
+      <w:bookmarkEnd w:id="0"/>
+      <w:r>
+        <w:t>ext</w:t>
       </w:r>
     </w:p>
     <w:sectPr>
@@ -1347,7 +642,7 @@
   <w:abstractNum w:abstractNumId="0" w15:restartNumberingAfterBreak="0">
     <w:nsid w:val="FFFFFF7C"/>
     <w:multiLevelType w:val="singleLevel"/>
-    <w:tmpl w:val="EEE09C54"/>
+    <w:tmpl w:val="FBA0DA66"/>
     <w:lvl w:ilvl="0">
       <w:start w:val="1"/>
       <w:numFmt w:val="decimal"/>
@@ -1364,7 +659,7 @@
   <w:abstractNum w:abstractNumId="1" w15:restartNumberingAfterBreak="0">
     <w:nsid w:val="FFFFFF7D"/>
     <w:multiLevelType w:val="singleLevel"/>
-    <w:tmpl w:val="B3D0A21E"/>
+    <w:tmpl w:val="51348E1A"/>
     <w:lvl w:ilvl="0">
       <w:start w:val="1"/>
       <w:numFmt w:val="decimal"/>
@@ -1381,7 +676,7 @@
   <w:abstractNum w:abstractNumId="2" w15:restartNumberingAfterBreak="0">
     <w:nsid w:val="FFFFFF7E"/>
     <w:multiLevelType w:val="singleLevel"/>
-    <w:tmpl w:val="32566FDC"/>
+    <w:tmpl w:val="06B25522"/>
     <w:lvl w:ilvl="0">
       <w:start w:val="1"/>
       <w:numFmt w:val="decimal"/>
@@ -1398,7 +693,7 @@
   <w:abstractNum w:abstractNumId="3" w15:restartNumberingAfterBreak="0">
     <w:nsid w:val="FFFFFF7F"/>
     <w:multiLevelType w:val="singleLevel"/>
-    <w:tmpl w:val="4C1E8072"/>
+    <w:tmpl w:val="26B09894"/>
     <w:lvl w:ilvl="0">
       <w:start w:val="1"/>
       <w:numFmt w:val="decimal"/>
@@ -1415,7 +710,7 @@
   <w:abstractNum w:abstractNumId="4" w15:restartNumberingAfterBreak="0">
     <w:nsid w:val="FFFFFF80"/>
     <w:multiLevelType w:val="singleLevel"/>
-    <w:tmpl w:val="469427D8"/>
+    <w:tmpl w:val="0772FE52"/>
     <w:lvl w:ilvl="0">
       <w:start w:val="1"/>
       <w:numFmt w:val="bullet"/>
@@ -1435,7 +730,7 @@
   <w:abstractNum w:abstractNumId="5" w15:restartNumberingAfterBreak="0">
     <w:nsid w:val="FFFFFF81"/>
     <w:multiLevelType w:val="singleLevel"/>
-    <w:tmpl w:val="415494BA"/>
+    <w:tmpl w:val="BC185890"/>
     <w:lvl w:ilvl="0">
       <w:start w:val="1"/>
       <w:numFmt w:val="bullet"/>
@@ -1455,7 +750,7 @@
   <w:abstractNum w:abstractNumId="6" w15:restartNumberingAfterBreak="0">
     <w:nsid w:val="FFFFFF82"/>
     <w:multiLevelType w:val="singleLevel"/>
-    <w:tmpl w:val="D07CE308"/>
+    <w:tmpl w:val="97504F18"/>
     <w:lvl w:ilvl="0">
       <w:start w:val="1"/>
       <w:numFmt w:val="bullet"/>
@@ -1475,7 +770,7 @@
   <w:abstractNum w:abstractNumId="7" w15:restartNumberingAfterBreak="0">
     <w:nsid w:val="FFFFFF83"/>
     <w:multiLevelType w:val="singleLevel"/>
-    <w:tmpl w:val="C0BC72A0"/>
+    <w:tmpl w:val="891C8F30"/>
     <w:lvl w:ilvl="0">
       <w:start w:val="1"/>
       <w:numFmt w:val="bullet"/>
@@ -1495,7 +790,7 @@
   <w:abstractNum w:abstractNumId="8" w15:restartNumberingAfterBreak="0">
     <w:nsid w:val="FFFFFF88"/>
     <w:multiLevelType w:val="singleLevel"/>
-    <w:tmpl w:val="06D8D074"/>
+    <w:tmpl w:val="34F4F12E"/>
     <w:lvl w:ilvl="0">
       <w:start w:val="1"/>
       <w:numFmt w:val="decimal"/>
@@ -1512,7 +807,7 @@
   <w:abstractNum w:abstractNumId="9" w15:restartNumberingAfterBreak="0">
     <w:nsid w:val="FFFFFF89"/>
     <w:multiLevelType w:val="singleLevel"/>
-    <w:tmpl w:val="15D2A224"/>
+    <w:tmpl w:val="501CA160"/>
     <w:lvl w:ilvl="0">
       <w:start w:val="1"/>
       <w:numFmt w:val="bullet"/>
@@ -1622,7 +917,6 @@
     <w:lvl w:ilvl="0">
       <w:start w:val="1"/>
       <w:numFmt w:val="decimal"/>
-      <w:pStyle w:val="Heading1"/>
       <w:lvlText w:val="%1"/>
       <w:lvlJc w:val="left"/>
       <w:pPr>
@@ -1635,7 +929,6 @@
     <w:lvl w:ilvl="1">
       <w:start w:val="1"/>
       <w:numFmt w:val="decimal"/>
-      <w:pStyle w:val="Heading2"/>
       <w:lvlText w:val="%1.%2"/>
       <w:lvlJc w:val="left"/>
       <w:pPr>
@@ -1648,7 +941,6 @@
     <w:lvl w:ilvl="2">
       <w:start w:val="1"/>
       <w:numFmt w:val="decimal"/>
-      <w:pStyle w:val="Heading3"/>
       <w:lvlText w:val="%1.%2.%3"/>
       <w:lvlJc w:val="left"/>
       <w:pPr>
@@ -1661,7 +953,6 @@
     <w:lvl w:ilvl="3">
       <w:start w:val="1"/>
       <w:numFmt w:val="decimal"/>
-      <w:pStyle w:val="Heading4"/>
       <w:lvlText w:val="%1.%2.%3.%4"/>
       <w:lvlJc w:val="left"/>
       <w:pPr>
@@ -2112,8 +1403,11 @@
     <w:lsdException w:name="Table 3D effects 3" w:semiHidden="1" w:unhideWhenUsed="1"/>
     <w:lsdException w:name="Table Contemporary" w:semiHidden="1" w:unhideWhenUsed="1"/>
     <w:lsdException w:name="Table Elegant" w:semiHidden="1" w:unhideWhenUsed="1"/>
+    <w:lsdException w:name="Table Professional" w:semiHidden="1" w:unhideWhenUsed="1"/>
     <w:lsdException w:name="Table Subtle 1" w:semiHidden="1" w:unhideWhenUsed="1"/>
     <w:lsdException w:name="Table Subtle 2" w:semiHidden="1" w:unhideWhenUsed="1"/>
+    <w:lsdException w:name="Table Web 1" w:semiHidden="1" w:unhideWhenUsed="1"/>
+    <w:lsdException w:name="Table Web 2" w:semiHidden="1" w:unhideWhenUsed="1"/>
     <w:lsdException w:name="Table Web 3" w:semiHidden="1" w:unhideWhenUsed="1"/>
     <w:lsdException w:name="Balloon Text" w:semiHidden="1" w:unhideWhenUsed="1"/>
     <w:lsdException w:name="Table Theme" w:semiHidden="1" w:unhideWhenUsed="1"/>
@@ -2132,6 +1426,10 @@
     <w:lsdException w:name="Colorful Shading"/>
     <w:lsdException w:name="Colorful List"/>
     <w:lsdException w:name="Colorful Grid"/>
+    <w:lsdException w:name="Light Shading Accent 1"/>
+    <w:lsdException w:name="Light List Accent 1"/>
+    <w:lsdException w:name="Light Grid Accent 1"/>
+    <w:lsdException w:name="Medium Shading 1 Accent 1"/>
     <w:lsdException w:name="Medium Shading 2 Accent 1"/>
     <w:lsdException w:name="Medium List 1 Accent 1"/>
     <w:lsdException w:name="Revision" w:semiHidden="1"/>
@@ -2207,6 +1505,12 @@
     <w:lsdException w:name="Medium List 1 Accent 6"/>
     <w:lsdException w:name="Medium List 2 Accent 6"/>
     <w:lsdException w:name="Medium Grid 1 Accent 6"/>
+    <w:lsdException w:name="Medium Grid 2 Accent 6"/>
+    <w:lsdException w:name="Medium Grid 3 Accent 6"/>
+    <w:lsdException w:name="Dark List Accent 6"/>
+    <w:lsdException w:name="Colorful Shading Accent 6"/>
+    <w:lsdException w:name="Colorful List Accent 6"/>
+    <w:lsdException w:name="Colorful Grid Accent 6"/>
     <w:lsdException w:name="Bibliography" w:semiHidden="1" w:unhideWhenUsed="1"/>
     <w:lsdException w:name="TOC Heading" w:semiHidden="1" w:unhideWhenUsed="1"/>
     <w:lsdException w:name="Grid Table 4" w:uiPriority="49"/>
@@ -2321,13 +1625,10 @@
     <w:next w:val="BodyText"/>
     <w:uiPriority w:val="9"/>
     <w:qFormat/>
-    <w:rsid w:val="00FC261A"/>
+    <w:rsid w:val="00B57E94"/>
     <w:pPr>
       <w:keepNext/>
       <w:keepLines/>
-      <w:numPr>
-        <w:numId w:val="4"/>
-      </w:numPr>
       <w:spacing w:before="480" w:after="0"/>
       <w:outlineLvl w:val="0"/>
     </w:pPr>
@@ -2346,14 +1647,10 @@
     <w:uiPriority w:val="9"/>
     <w:unhideWhenUsed/>
     <w:qFormat/>
-    <w:rsid w:val="00FC261A"/>
+    <w:rsid w:val="00B57E94"/>
     <w:pPr>
       <w:keepNext/>
       <w:keepLines/>
-      <w:numPr>
-        <w:ilvl w:val="1"/>
-        <w:numId w:val="4"/>
-      </w:numPr>
       <w:spacing w:before="200" w:after="0"/>
       <w:outlineLvl w:val="1"/>
     </w:pPr>
@@ -2372,14 +1669,10 @@
     <w:uiPriority w:val="9"/>
     <w:unhideWhenUsed/>
     <w:qFormat/>
-    <w:rsid w:val="00FC261A"/>
+    <w:rsid w:val="00B57E94"/>
     <w:pPr>
       <w:keepNext/>
       <w:keepLines/>
-      <w:numPr>
-        <w:ilvl w:val="2"/>
-        <w:numId w:val="4"/>
-      </w:numPr>
       <w:spacing w:before="200" w:after="0"/>
       <w:outlineLvl w:val="2"/>
     </w:pPr>
@@ -2398,14 +1691,10 @@
     <w:uiPriority w:val="9"/>
     <w:unhideWhenUsed/>
     <w:qFormat/>
-    <w:rsid w:val="00FC261A"/>
+    <w:rsid w:val="00B57E94"/>
     <w:pPr>
       <w:keepNext/>
       <w:keepLines/>
-      <w:numPr>
-        <w:ilvl w:val="3"/>
-        <w:numId w:val="4"/>
-      </w:numPr>
       <w:spacing w:before="200" w:after="0"/>
       <w:outlineLvl w:val="3"/>
     </w:pPr>
@@ -2581,17 +1870,12 @@
     <w:name w:val="Compact"/>
     <w:basedOn w:val="BodyText"/>
     <w:qFormat/>
-    <w:rsid w:val="00902E76"/>
+    <w:rsid w:val="00945D16"/>
     <w:pPr>
       <w:spacing w:before="36" w:after="36"/>
-      <w:jc w:val="right"/>
     </w:pPr>
     <w:rPr>
-      <w:rFonts w:asciiTheme="majorHAnsi" w:eastAsiaTheme="majorEastAsia" w:hAnsiTheme="majorHAnsi" w:cstheme="majorBidi"/>
-      <w:i/>
-      <w:iCs/>
-      <w:sz w:val="20"/>
-      <w:szCs w:val="20"/>
+      <w:rFonts w:ascii="Arial" w:eastAsiaTheme="majorEastAsia" w:hAnsi="Arial" w:cstheme="majorBidi"/>
     </w:rPr>
   </w:style>
   <w:style w:type="paragraph" w:styleId="Title">
@@ -2711,7 +1995,15 @@
     <w:semiHidden/>
     <w:unhideWhenUsed/>
     <w:qFormat/>
+    <w:rsid w:val="00E60DC0"/>
+    <w:rPr>
+      <w:rFonts w:ascii="Arial" w:hAnsi="Arial"/>
+      <w:sz w:val="20"/>
+      <w:szCs w:val="20"/>
+      <w:lang w:val="en-GB" w:eastAsia="zh-CN"/>
+    </w:rPr>
     <w:tblPr>
+      <w:tblStyleRowBandSize w:val="1"/>
       <w:tblInd w:w="0" w:type="dxa"/>
       <w:tblCellMar>
         <w:top w:w="0" w:type="dxa"/>
@@ -2720,6 +2012,21 @@
         <w:right w:w="108" w:type="dxa"/>
       </w:tblCellMar>
     </w:tblPr>
+    <w:tcPr>
+      <w:shd w:val="clear" w:color="auto" w:fill="auto"/>
+    </w:tcPr>
+    <w:tblStylePr w:type="firstRow">
+      <w:rPr>
+        <w:rFonts w:ascii="Arial" w:hAnsi="Arial"/>
+        <w:b/>
+      </w:rPr>
+    </w:tblStylePr>
+    <w:tblStylePr w:type="band2Horz">
+      <w:tblPr/>
+      <w:tcPr>
+        <w:shd w:val="clear" w:color="auto" w:fill="F2F2F2" w:themeFill="background1" w:themeFillShade="F2"/>
+      </w:tcPr>
+    </w:tblStylePr>
   </w:style>
   <w:style w:type="paragraph" w:customStyle="1" w:styleId="DefinitionTerm">
     <w:name w:val="Definition Term"/>
@@ -2828,10 +2135,11 @@
   <w:style w:type="character" w:customStyle="1" w:styleId="KeywordTok">
     <w:name w:val="KeywordTok"/>
     <w:basedOn w:val="VerbatimChar"/>
+    <w:rsid w:val="00EF0466"/>
     <w:rPr>
       <w:rFonts w:ascii="Consolas" w:hAnsi="Consolas"/>
       <w:b/>
-      <w:color w:val="204A87"/>
+      <w:color w:val="365F91" w:themeColor="accent1" w:themeShade="BF"/>
       <w:sz w:val="22"/>
       <w:shd w:val="clear" w:color="auto" w:fill="F8F8F8"/>
     </w:rPr>
@@ -2909,9 +2217,10 @@
   <w:style w:type="character" w:customStyle="1" w:styleId="StringTok">
     <w:name w:val="StringTok"/>
     <w:basedOn w:val="VerbatimChar"/>
+    <w:rsid w:val="00EF0466"/>
     <w:rPr>
       <w:rFonts w:ascii="Consolas" w:hAnsi="Consolas"/>
-      <w:color w:val="4E9A06"/>
+      <w:color w:val="4F6228" w:themeColor="accent3" w:themeShade="80"/>
       <w:sz w:val="22"/>
       <w:shd w:val="clear" w:color="auto" w:fill="F8F8F8"/>
     </w:rPr>
@@ -3393,6 +2702,70 @@
     <w:rPr>
       <w:rFonts w:asciiTheme="minorBidi" w:hAnsiTheme="minorBidi"/>
     </w:rPr>
+  </w:style>
+  <w:style w:type="table" w:styleId="ListTable1Light-Accent3">
+    <w:name w:val="List Table 1 Light Accent 3"/>
+    <w:basedOn w:val="TableNormal"/>
+    <w:uiPriority w:val="46"/>
+    <w:rsid w:val="003C105A"/>
+    <w:pPr>
+      <w:spacing w:after="0"/>
+    </w:pPr>
+    <w:tblPr>
+      <w:tblStyleRowBandSize w:val="1"/>
+      <w:tblStyleColBandSize w:val="1"/>
+    </w:tblPr>
+    <w:tcPr>
+      <w:shd w:val="clear" w:color="auto" w:fill="auto"/>
+    </w:tcPr>
+    <w:tblStylePr w:type="firstRow">
+      <w:rPr>
+        <w:b/>
+        <w:bCs/>
+      </w:rPr>
+      <w:tblPr/>
+      <w:tcPr>
+        <w:tcBorders>
+          <w:bottom w:val="single" w:sz="4" w:space="0" w:color="C2D69B" w:themeColor="accent3" w:themeTint="99"/>
+        </w:tcBorders>
+      </w:tcPr>
+    </w:tblStylePr>
+    <w:tblStylePr w:type="lastRow">
+      <w:rPr>
+        <w:b/>
+        <w:bCs/>
+      </w:rPr>
+      <w:tblPr/>
+      <w:tcPr>
+        <w:tcBorders>
+          <w:top w:val="single" w:sz="4" w:space="0" w:color="C2D69B" w:themeColor="accent3" w:themeTint="99"/>
+        </w:tcBorders>
+      </w:tcPr>
+    </w:tblStylePr>
+    <w:tblStylePr w:type="firstCol">
+      <w:rPr>
+        <w:b/>
+        <w:bCs/>
+      </w:rPr>
+    </w:tblStylePr>
+    <w:tblStylePr w:type="lastCol">
+      <w:rPr>
+        <w:b/>
+        <w:bCs/>
+      </w:rPr>
+    </w:tblStylePr>
+    <w:tblStylePr w:type="band1Vert">
+      <w:tblPr/>
+      <w:tcPr>
+        <w:shd w:val="clear" w:color="auto" w:fill="EAF1DD" w:themeFill="accent3" w:themeFillTint="33"/>
+      </w:tcPr>
+    </w:tblStylePr>
+    <w:tblStylePr w:type="band1Horz">
+      <w:tblPr/>
+      <w:tcPr>
+        <w:shd w:val="clear" w:color="auto" w:fill="F2F2F2" w:themeFill="background1" w:themeFillShade="F2"/>
+      </w:tcPr>
+    </w:tblStylePr>
   </w:style>
 </w:styles>
 </file>
@@ -3716,6 +3089,21 @@
 </file>
 
 <file path=customXml/item1.xml><?xml version="1.0" encoding="utf-8"?>
+<?mso-contentType ?>
+<FormTemplates xmlns="http://schemas.microsoft.com/sharepoint/v3/contenttype/forms">
+  <Display>DocumentLibraryForm</Display>
+  <Edit>DocumentLibraryForm</Edit>
+  <New>DocumentLibraryForm</New>
+</FormTemplates>
+</file>
+
+<file path=customXml/item2.xml><?xml version="1.0" encoding="utf-8"?>
+<p:properties xmlns:p="http://schemas.microsoft.com/office/2006/metadata/properties" xmlns:xsi="http://www.w3.org/2001/XMLSchema-instance" xmlns:pc="http://schemas.microsoft.com/office/infopath/2007/PartnerControls">
+  <documentManagement/>
+</p:properties>
+</file>
+
+<file path=customXml/item3.xml><?xml version="1.0" encoding="utf-8"?>
 <ct:contentTypeSchema xmlns:ct="http://schemas.microsoft.com/office/2006/metadata/contentType" xmlns:ma="http://schemas.microsoft.com/office/2006/metadata/properties/metaAttributes" ct:_="" ma:_="" ma:contentTypeName="Document" ma:contentTypeID="0x0101004E0AC046D158EE4DB937DA9A56D27D1C" ma:contentTypeVersion="11" ma:contentTypeDescription="Create a new document." ma:contentTypeScope="" ma:versionID="f6caf723af7ac4c1fad60e50a2837029">
   <xsd:schema xmlns:xsd="http://www.w3.org/2001/XMLSchema" xmlns:xs="http://www.w3.org/2001/XMLSchema" xmlns:p="http://schemas.microsoft.com/office/2006/metadata/properties" xmlns:ns3="b24ac480-a0b1-4388-a6cd-cfb001cdf6c7" xmlns:ns4="e7d8f92c-3952-4b7d-acc4-88cf8f2f7888" targetNamespace="http://schemas.microsoft.com/office/2006/metadata/properties" ma:root="true" ma:fieldsID="df42434838a416c4634d9db1083ac18b" ns3:_="" ns4:_="">
     <xsd:import namespace="b24ac480-a0b1-4388-a6cd-cfb001cdf6c7"/>
@@ -3924,22 +3312,32 @@
 </ct:contentTypeSchema>
 </file>
 
-<file path=customXml/item2.xml><?xml version="1.0" encoding="utf-8"?>
-<?mso-contentType ?>
-<FormTemplates xmlns="http://schemas.microsoft.com/sharepoint/v3/contenttype/forms">
-  <Display>DocumentLibraryForm</Display>
-  <Edit>DocumentLibraryForm</Edit>
-  <New>DocumentLibraryForm</New>
-</FormTemplates>
+<file path=customXml/itemProps1.xml><?xml version="1.0" encoding="utf-8"?>
+<ds:datastoreItem xmlns:ds="http://schemas.openxmlformats.org/officeDocument/2006/customXml" ds:itemID="{AB23B5CB-FFB9-4A1C-A533-BA7769ACC490}">
+  <ds:schemaRefs>
+    <ds:schemaRef ds:uri="http://schemas.microsoft.com/sharepoint/v3/contenttype/forms"/>
+  </ds:schemaRefs>
+</ds:datastoreItem>
 </file>
 
-<file path=customXml/item3.xml><?xml version="1.0" encoding="utf-8"?>
-<p:properties xmlns:p="http://schemas.microsoft.com/office/2006/metadata/properties" xmlns:xsi="http://www.w3.org/2001/XMLSchema-instance" xmlns:pc="http://schemas.microsoft.com/office/infopath/2007/PartnerControls">
-  <documentManagement/>
-</p:properties>
+<file path=customXml/itemProps2.xml><?xml version="1.0" encoding="utf-8"?>
+<ds:datastoreItem xmlns:ds="http://schemas.openxmlformats.org/officeDocument/2006/customXml" ds:itemID="{FD7CC5D0-5D7D-4718-838D-204FC0ABA026}">
+  <ds:schemaRefs>
+    <ds:schemaRef ds:uri="http://purl.org/dc/elements/1.1/"/>
+    <ds:schemaRef ds:uri="http://schemas.microsoft.com/office/2006/metadata/properties"/>
+    <ds:schemaRef ds:uri="http://schemas.openxmlformats.org/package/2006/metadata/core-properties"/>
+    <ds:schemaRef ds:uri="b24ac480-a0b1-4388-a6cd-cfb001cdf6c7"/>
+    <ds:schemaRef ds:uri="http://schemas.microsoft.com/office/infopath/2007/PartnerControls"/>
+    <ds:schemaRef ds:uri="http://purl.org/dc/terms/"/>
+    <ds:schemaRef ds:uri="http://schemas.microsoft.com/office/2006/documentManagement/types"/>
+    <ds:schemaRef ds:uri="e7d8f92c-3952-4b7d-acc4-88cf8f2f7888"/>
+    <ds:schemaRef ds:uri="http://www.w3.org/XML/1998/namespace"/>
+    <ds:schemaRef ds:uri="http://purl.org/dc/dcmitype/"/>
+  </ds:schemaRefs>
+</ds:datastoreItem>
 </file>
 
-<file path=customXml/itemProps1.xml><?xml version="1.0" encoding="utf-8"?>
+<file path=customXml/itemProps3.xml><?xml version="1.0" encoding="utf-8"?>
 <ds:datastoreItem xmlns:ds="http://schemas.openxmlformats.org/officeDocument/2006/customXml" ds:itemID="{0DCE5533-8FB0-4EFB-B570-CFF5F83E4700}">
   <ds:schemaRefs>
     <ds:schemaRef ds:uri="http://schemas.microsoft.com/office/2006/metadata/contentType"/>
@@ -3956,29 +3354,4 @@
     <ds:schemaRef ds:uri="http://schemas.microsoft.com/internal/obd"/>
   </ds:schemaRefs>
 </ds:datastoreItem>
-</file>
-
-<file path=customXml/itemProps2.xml><?xml version="1.0" encoding="utf-8"?>
-<ds:datastoreItem xmlns:ds="http://schemas.openxmlformats.org/officeDocument/2006/customXml" ds:itemID="{AB23B5CB-FFB9-4A1C-A533-BA7769ACC490}">
-  <ds:schemaRefs>
-    <ds:schemaRef ds:uri="http://schemas.microsoft.com/sharepoint/v3/contenttype/forms"/>
-  </ds:schemaRefs>
-</ds:datastoreItem>
-</file>
-
-<file path=customXml/itemProps3.xml><?xml version="1.0" encoding="utf-8"?>
-<ds:datastoreItem xmlns:ds="http://schemas.openxmlformats.org/officeDocument/2006/customXml" ds:itemID="{FD7CC5D0-5D7D-4718-838D-204FC0ABA026}">
-  <ds:schemaRefs>
-    <ds:schemaRef ds:uri="http://schemas.microsoft.com/office/2006/metadata/properties"/>
-    <ds:schemaRef ds:uri="http://schemas.openxmlformats.org/package/2006/metadata/core-properties"/>
-    <ds:schemaRef ds:uri="http://purl.org/dc/terms/"/>
-    <ds:schemaRef ds:uri="http://purl.org/dc/elements/1.1/"/>
-    <ds:schemaRef ds:uri="http://www.w3.org/XML/1998/namespace"/>
-    <ds:schemaRef ds:uri="e7d8f92c-3952-4b7d-acc4-88cf8f2f7888"/>
-    <ds:schemaRef ds:uri="http://schemas.microsoft.com/office/2006/documentManagement/types"/>
-    <ds:schemaRef ds:uri="http://schemas.microsoft.com/office/infopath/2007/PartnerControls"/>
-    <ds:schemaRef ds:uri="b24ac480-a0b1-4388-a6cd-cfb001cdf6c7"/>
-    <ds:schemaRef ds:uri="http://purl.org/dc/dcmitype/"/>
-  </ds:schemaRefs>
-</ds:datastoreItem>
 </file>
</xml_diff>

<commit_message>
updated report output format
</commit_message>
<xml_diff>
--- a/report_template.docx
+++ b/report_template.docx
@@ -1,6 +1,6 @@
 
 <file path=word/document.xml><?xml version="1.0" encoding="utf-8"?>
-<w:document xmlns:wpc="http://schemas.microsoft.com/office/word/2010/wordprocessingCanvas" xmlns:cx="http://schemas.microsoft.com/office/drawing/2014/chartex" xmlns:cx1="http://schemas.microsoft.com/office/drawing/2015/9/8/chartex" xmlns:cx2="http://schemas.microsoft.com/office/drawing/2015/10/21/chartex" xmlns:cx3="http://schemas.microsoft.com/office/drawing/2016/5/9/chartex" xmlns:cx4="http://schemas.microsoft.com/office/drawing/2016/5/10/chartex" xmlns:cx5="http://schemas.microsoft.com/office/drawing/2016/5/11/chartex" xmlns:cx6="http://schemas.microsoft.com/office/drawing/2016/5/12/chartex" xmlns:cx7="http://schemas.microsoft.com/office/drawing/2016/5/13/chartex" xmlns:cx8="http://schemas.microsoft.com/office/drawing/2016/5/14/chartex" xmlns:mc="http://schemas.openxmlformats.org/markup-compatibility/2006" xmlns:aink="http://schemas.microsoft.com/office/drawing/2016/ink" xmlns:am3d="http://schemas.microsoft.com/office/drawing/2017/model3d" xmlns:o="urn:schemas-microsoft-com:office:office" xmlns:r="http://schemas.openxmlformats.org/officeDocument/2006/relationships" xmlns:m="http://schemas.openxmlformats.org/officeDocument/2006/math" xmlns:v="urn:schemas-microsoft-com:vml" xmlns:wp14="http://schemas.microsoft.com/office/word/2010/wordprocessingDrawing" xmlns:wp="http://schemas.openxmlformats.org/drawingml/2006/wordprocessingDrawing" xmlns:w10="urn:schemas-microsoft-com:office:word" xmlns:w="http://schemas.openxmlformats.org/wordprocessingml/2006/main" xmlns:w14="http://schemas.microsoft.com/office/word/2010/wordml" xmlns:w15="http://schemas.microsoft.com/office/word/2012/wordml" xmlns:w16cid="http://schemas.microsoft.com/office/word/2016/wordml/cid" xmlns:w16se="http://schemas.microsoft.com/office/word/2015/wordml/symex" xmlns:wpg="http://schemas.microsoft.com/office/word/2010/wordprocessingGroup" xmlns:wpi="http://schemas.microsoft.com/office/word/2010/wordprocessingInk" xmlns:wne="http://schemas.microsoft.com/office/word/2006/wordml" xmlns:wps="http://schemas.microsoft.com/office/word/2010/wordprocessingShape" mc:Ignorable="w14 w15 w16se w16cid wp14">
+<w:document xmlns:wpc="http://schemas.microsoft.com/office/word/2010/wordprocessingCanvas" xmlns:cx="http://schemas.microsoft.com/office/drawing/2014/chartex" xmlns:cx1="http://schemas.microsoft.com/office/drawing/2015/9/8/chartex" xmlns:cx2="http://schemas.microsoft.com/office/drawing/2015/10/21/chartex" xmlns:cx3="http://schemas.microsoft.com/office/drawing/2016/5/9/chartex" xmlns:cx4="http://schemas.microsoft.com/office/drawing/2016/5/10/chartex" xmlns:cx5="http://schemas.microsoft.com/office/drawing/2016/5/11/chartex" xmlns:cx6="http://schemas.microsoft.com/office/drawing/2016/5/12/chartex" xmlns:cx7="http://schemas.microsoft.com/office/drawing/2016/5/13/chartex" xmlns:cx8="http://schemas.microsoft.com/office/drawing/2016/5/14/chartex" xmlns:mc="http://schemas.openxmlformats.org/markup-compatibility/2006" xmlns:aink="http://schemas.microsoft.com/office/drawing/2016/ink" xmlns:am3d="http://schemas.microsoft.com/office/drawing/2017/model3d" xmlns:o="urn:schemas-microsoft-com:office:office" xmlns:r="http://schemas.openxmlformats.org/officeDocument/2006/relationships" xmlns:m="http://schemas.openxmlformats.org/officeDocument/2006/math" xmlns:v="urn:schemas-microsoft-com:vml" xmlns:wp14="http://schemas.microsoft.com/office/word/2010/wordprocessingDrawing" xmlns:wp="http://schemas.openxmlformats.org/drawingml/2006/wordprocessingDrawing" xmlns:w10="urn:schemas-microsoft-com:office:word" xmlns:w="http://schemas.openxmlformats.org/wordprocessingml/2006/main" xmlns:w14="http://schemas.microsoft.com/office/word/2010/wordml" xmlns:w15="http://schemas.microsoft.com/office/word/2012/wordml" xmlns:w16cex="http://schemas.microsoft.com/office/word/2018/wordml/cex" xmlns:w16cid="http://schemas.microsoft.com/office/word/2016/wordml/cid" xmlns:w16="http://schemas.microsoft.com/office/word/2018/wordml" xmlns:w16se="http://schemas.microsoft.com/office/word/2015/wordml/symex" xmlns:wpg="http://schemas.microsoft.com/office/word/2010/wordprocessingGroup" xmlns:wpi="http://schemas.microsoft.com/office/word/2010/wordprocessingInk" xmlns:wne="http://schemas.microsoft.com/office/word/2006/wordml" xmlns:wps="http://schemas.microsoft.com/office/word/2010/wordprocessingShape" mc:Ignorable="w14 w15 w16se w16cid w16 w16cex wp14">
   <w:body>
     <w:p>
       <w:pPr>
@@ -168,15 +168,15 @@
     <w:tbl>
       <w:tblPr>
         <w:tblStyle w:val="Table"/>
-        <w:tblW w:w="0" w:type="pct"/>
+        <w:tblW w:w="5000" w:type="pct"/>
         <w:tblLook w:val="0460" w:firstRow="1" w:lastRow="1" w:firstColumn="0" w:lastColumn="0" w:noHBand="0" w:noVBand="1"/>
       </w:tblPr>
       <w:tblGrid>
-        <w:gridCol w:w="3864"/>
-        <w:gridCol w:w="828"/>
-        <w:gridCol w:w="1083"/>
-        <w:gridCol w:w="1061"/>
-        <w:gridCol w:w="1050"/>
+        <w:gridCol w:w="4068"/>
+        <w:gridCol w:w="990"/>
+        <w:gridCol w:w="1308"/>
+        <w:gridCol w:w="1216"/>
+        <w:gridCol w:w="1206"/>
       </w:tblGrid>
       <w:tr>
         <w:trPr>
@@ -184,7 +184,7 @@
         </w:trPr>
         <w:tc>
           <w:tcPr>
-            <w:tcW w:w="0" w:type="auto"/>
+            <w:tcW w:w="2315" w:type="pct"/>
             <w:tcBorders>
               <w:bottom w:val="single" w:sz="0" w:space="0" w:color="auto"/>
             </w:tcBorders>
@@ -193,15 +193,23 @@
           <w:p>
             <w:pPr>
               <w:pStyle w:val="Compact"/>
+              <w:rPr>
+                <w:sz w:val="24"/>
+                <w:szCs w:val="24"/>
+              </w:rPr>
             </w:pPr>
             <w:r>
+              <w:rPr>
+                <w:sz w:val="24"/>
+                <w:szCs w:val="24"/>
+              </w:rPr>
               <w:t>Coefficient</w:t>
             </w:r>
           </w:p>
         </w:tc>
         <w:tc>
           <w:tcPr>
-            <w:tcW w:w="0" w:type="auto"/>
+            <w:tcW w:w="563" w:type="pct"/>
             <w:tcBorders>
               <w:bottom w:val="single" w:sz="0" w:space="0" w:color="auto"/>
             </w:tcBorders>
@@ -210,15 +218,23 @@
           <w:p>
             <w:pPr>
               <w:pStyle w:val="Compact"/>
+              <w:rPr>
+                <w:sz w:val="24"/>
+                <w:szCs w:val="24"/>
+              </w:rPr>
             </w:pPr>
             <w:r>
+              <w:rPr>
+                <w:sz w:val="24"/>
+                <w:szCs w:val="24"/>
+              </w:rPr>
               <w:t>Value</w:t>
             </w:r>
           </w:p>
         </w:tc>
         <w:tc>
           <w:tcPr>
-            <w:tcW w:w="0" w:type="auto"/>
+            <w:tcW w:w="744" w:type="pct"/>
             <w:tcBorders>
               <w:bottom w:val="single" w:sz="0" w:space="0" w:color="auto"/>
             </w:tcBorders>
@@ -227,9 +243,17 @@
           <w:p>
             <w:pPr>
               <w:pStyle w:val="Compact"/>
+              <w:rPr>
+                <w:sz w:val="24"/>
+                <w:szCs w:val="24"/>
+              </w:rPr>
             </w:pPr>
             <w:proofErr w:type="spellStart"/>
             <w:r>
+              <w:rPr>
+                <w:sz w:val="24"/>
+                <w:szCs w:val="24"/>
+              </w:rPr>
               <w:t>Std.Error</w:t>
             </w:r>
             <w:proofErr w:type="spellEnd"/>
@@ -237,7 +261,7 @@
         </w:tc>
         <w:tc>
           <w:tcPr>
-            <w:tcW w:w="0" w:type="auto"/>
+            <w:tcW w:w="692" w:type="pct"/>
             <w:tcBorders>
               <w:bottom w:val="single" w:sz="0" w:space="0" w:color="auto"/>
             </w:tcBorders>
@@ -246,15 +270,23 @@
           <w:p>
             <w:pPr>
               <w:pStyle w:val="Compact"/>
+              <w:rPr>
+                <w:sz w:val="24"/>
+                <w:szCs w:val="24"/>
+              </w:rPr>
             </w:pPr>
             <w:r>
+              <w:rPr>
+                <w:sz w:val="24"/>
+                <w:szCs w:val="24"/>
+              </w:rPr>
               <w:t>Lower CI</w:t>
             </w:r>
           </w:p>
         </w:tc>
         <w:tc>
           <w:tcPr>
-            <w:tcW w:w="0" w:type="auto"/>
+            <w:tcW w:w="686" w:type="pct"/>
             <w:tcBorders>
               <w:bottom w:val="single" w:sz="0" w:space="0" w:color="auto"/>
             </w:tcBorders>
@@ -263,8 +295,16 @@
           <w:p>
             <w:pPr>
               <w:pStyle w:val="Compact"/>
+              <w:rPr>
+                <w:sz w:val="24"/>
+                <w:szCs w:val="24"/>
+              </w:rPr>
             </w:pPr>
             <w:r>
+              <w:rPr>
+                <w:sz w:val="24"/>
+                <w:szCs w:val="24"/>
+              </w:rPr>
               <w:t>Upper CI</w:t>
             </w:r>
           </w:p>
@@ -273,73 +313,137 @@
       <w:tr>
         <w:tc>
           <w:tcPr>
-            <w:tcW w:w="0" w:type="auto"/>
+            <w:tcW w:w="2315" w:type="pct"/>
           </w:tcPr>
           <w:p>
             <w:pPr>
               <w:pStyle w:val="Compact"/>
+              <w:rPr>
+                <w:sz w:val="24"/>
+                <w:szCs w:val="24"/>
+              </w:rPr>
             </w:pPr>
             <w:r>
+              <w:rPr>
+                <w:sz w:val="24"/>
+                <w:szCs w:val="24"/>
+              </w:rPr>
               <w:t>England (</w:t>
             </w:r>
             <w:proofErr w:type="spellStart"/>
             <w:r>
+              <w:rPr>
+                <w:sz w:val="24"/>
+                <w:szCs w:val="24"/>
+              </w:rPr>
               <w:t>est</w:t>
             </w:r>
             <w:proofErr w:type="spellEnd"/>
             <w:r>
-              <w:t>) rate at 1991</w:t>
+              <w:rPr>
+                <w:sz w:val="24"/>
+                <w:szCs w:val="24"/>
+              </w:rPr>
+              <w:t xml:space="preserve">) rate </w:t>
+            </w:r>
+            <w:proofErr w:type="gramStart"/>
+            <w:r>
+              <w:rPr>
+                <w:sz w:val="24"/>
+                <w:szCs w:val="24"/>
+              </w:rPr>
+              <w:t>at</w:t>
+            </w:r>
+            <w:proofErr w:type="gramEnd"/>
+            <w:r>
+              <w:rPr>
+                <w:sz w:val="24"/>
+                <w:szCs w:val="24"/>
+              </w:rPr>
+              <w:t xml:space="preserve"> 1991</w:t>
             </w:r>
           </w:p>
         </w:tc>
         <w:tc>
           <w:tcPr>
-            <w:tcW w:w="0" w:type="auto"/>
+            <w:tcW w:w="563" w:type="pct"/>
           </w:tcPr>
           <w:p>
             <w:pPr>
               <w:pStyle w:val="Compact"/>
+              <w:rPr>
+                <w:sz w:val="24"/>
+                <w:szCs w:val="24"/>
+              </w:rPr>
             </w:pPr>
             <w:r>
+              <w:rPr>
+                <w:sz w:val="24"/>
+                <w:szCs w:val="24"/>
+              </w:rPr>
               <w:t>40.800</w:t>
             </w:r>
           </w:p>
         </w:tc>
         <w:tc>
           <w:tcPr>
-            <w:tcW w:w="0" w:type="auto"/>
+            <w:tcW w:w="744" w:type="pct"/>
           </w:tcPr>
           <w:p>
             <w:pPr>
               <w:pStyle w:val="Compact"/>
+              <w:rPr>
+                <w:sz w:val="24"/>
+                <w:szCs w:val="24"/>
+              </w:rPr>
             </w:pPr>
             <w:r>
+              <w:rPr>
+                <w:sz w:val="24"/>
+                <w:szCs w:val="24"/>
+              </w:rPr>
               <w:t>2.424</w:t>
             </w:r>
           </w:p>
         </w:tc>
         <w:tc>
           <w:tcPr>
-            <w:tcW w:w="0" w:type="auto"/>
+            <w:tcW w:w="692" w:type="pct"/>
           </w:tcPr>
           <w:p>
             <w:pPr>
               <w:pStyle w:val="Compact"/>
+              <w:rPr>
+                <w:sz w:val="24"/>
+                <w:szCs w:val="24"/>
+              </w:rPr>
             </w:pPr>
             <w:r>
+              <w:rPr>
+                <w:sz w:val="24"/>
+                <w:szCs w:val="24"/>
+              </w:rPr>
               <w:t>36.048</w:t>
             </w:r>
           </w:p>
         </w:tc>
         <w:tc>
           <w:tcPr>
-            <w:tcW w:w="0" w:type="auto"/>
+            <w:tcW w:w="686" w:type="pct"/>
           </w:tcPr>
           <w:p>
             <w:pPr>
               <w:pStyle w:val="Compact"/>
+              <w:rPr>
+                <w:sz w:val="24"/>
+                <w:szCs w:val="24"/>
+              </w:rPr>
             </w:pPr>
             <w:r>
+              <w:rPr>
+                <w:sz w:val="24"/>
+                <w:szCs w:val="24"/>
+              </w:rPr>
               <w:t>45.552</w:t>
             </w:r>
           </w:p>
@@ -351,65 +455,105 @@
         </w:trPr>
         <w:tc>
           <w:tcPr>
-            <w:tcW w:w="0" w:type="auto"/>
+            <w:tcW w:w="2315" w:type="pct"/>
           </w:tcPr>
           <w:p>
             <w:pPr>
               <w:pStyle w:val="Compact"/>
+              <w:rPr>
+                <w:sz w:val="24"/>
+                <w:szCs w:val="24"/>
+              </w:rPr>
             </w:pPr>
             <w:r>
+              <w:rPr>
+                <w:sz w:val="24"/>
+                <w:szCs w:val="24"/>
+              </w:rPr>
               <w:t>England base trend</w:t>
             </w:r>
           </w:p>
         </w:tc>
         <w:tc>
           <w:tcPr>
-            <w:tcW w:w="0" w:type="auto"/>
+            <w:tcW w:w="563" w:type="pct"/>
           </w:tcPr>
           <w:p>
             <w:pPr>
               <w:pStyle w:val="Compact"/>
+              <w:rPr>
+                <w:sz w:val="24"/>
+                <w:szCs w:val="24"/>
+              </w:rPr>
             </w:pPr>
             <w:r>
+              <w:rPr>
+                <w:sz w:val="24"/>
+                <w:szCs w:val="24"/>
+              </w:rPr>
               <w:t>0.750</w:t>
             </w:r>
           </w:p>
         </w:tc>
         <w:tc>
           <w:tcPr>
-            <w:tcW w:w="0" w:type="auto"/>
+            <w:tcW w:w="744" w:type="pct"/>
           </w:tcPr>
           <w:p>
             <w:pPr>
               <w:pStyle w:val="Compact"/>
+              <w:rPr>
+                <w:sz w:val="24"/>
+                <w:szCs w:val="24"/>
+              </w:rPr>
             </w:pPr>
             <w:r>
+              <w:rPr>
+                <w:sz w:val="24"/>
+                <w:szCs w:val="24"/>
+              </w:rPr>
               <w:t>0.542</w:t>
             </w:r>
           </w:p>
         </w:tc>
         <w:tc>
           <w:tcPr>
-            <w:tcW w:w="0" w:type="auto"/>
+            <w:tcW w:w="692" w:type="pct"/>
           </w:tcPr>
           <w:p>
             <w:pPr>
               <w:pStyle w:val="Compact"/>
+              <w:rPr>
+                <w:sz w:val="24"/>
+                <w:szCs w:val="24"/>
+              </w:rPr>
             </w:pPr>
             <w:r>
+              <w:rPr>
+                <w:sz w:val="24"/>
+                <w:szCs w:val="24"/>
+              </w:rPr>
               <w:t>-0.313</w:t>
             </w:r>
           </w:p>
         </w:tc>
         <w:tc>
           <w:tcPr>
-            <w:tcW w:w="0" w:type="auto"/>
+            <w:tcW w:w="686" w:type="pct"/>
           </w:tcPr>
           <w:p>
             <w:pPr>
               <w:pStyle w:val="Compact"/>
+              <w:rPr>
+                <w:sz w:val="24"/>
+                <w:szCs w:val="24"/>
+              </w:rPr>
             </w:pPr>
             <w:r>
+              <w:rPr>
+                <w:sz w:val="24"/>
+                <w:szCs w:val="24"/>
+              </w:rPr>
               <w:t>1.813</w:t>
             </w:r>
           </w:p>
@@ -418,65 +562,105 @@
       <w:tr>
         <w:tc>
           <w:tcPr>
-            <w:tcW w:w="0" w:type="auto"/>
+            <w:tcW w:w="2315" w:type="pct"/>
           </w:tcPr>
           <w:p>
             <w:pPr>
               <w:pStyle w:val="Compact"/>
+              <w:rPr>
+                <w:sz w:val="24"/>
+                <w:szCs w:val="24"/>
+              </w:rPr>
             </w:pPr>
             <w:r>
+              <w:rPr>
+                <w:sz w:val="24"/>
+                <w:szCs w:val="24"/>
+              </w:rPr>
               <w:t>England change in level at intervention 1</w:t>
             </w:r>
           </w:p>
         </w:tc>
         <w:tc>
           <w:tcPr>
-            <w:tcW w:w="0" w:type="auto"/>
+            <w:tcW w:w="563" w:type="pct"/>
           </w:tcPr>
           <w:p>
             <w:pPr>
               <w:pStyle w:val="Compact"/>
+              <w:rPr>
+                <w:sz w:val="24"/>
+                <w:szCs w:val="24"/>
+              </w:rPr>
             </w:pPr>
             <w:r>
+              <w:rPr>
+                <w:sz w:val="24"/>
+                <w:szCs w:val="24"/>
+              </w:rPr>
               <w:t>4.017</w:t>
             </w:r>
           </w:p>
         </w:tc>
         <w:tc>
           <w:tcPr>
-            <w:tcW w:w="0" w:type="auto"/>
+            <w:tcW w:w="744" w:type="pct"/>
           </w:tcPr>
           <w:p>
             <w:pPr>
               <w:pStyle w:val="Compact"/>
+              <w:rPr>
+                <w:sz w:val="24"/>
+                <w:szCs w:val="24"/>
+              </w:rPr>
             </w:pPr>
             <w:r>
+              <w:rPr>
+                <w:sz w:val="24"/>
+                <w:szCs w:val="24"/>
+              </w:rPr>
               <w:t>2.410</w:t>
             </w:r>
           </w:p>
         </w:tc>
         <w:tc>
           <w:tcPr>
-            <w:tcW w:w="0" w:type="auto"/>
+            <w:tcW w:w="692" w:type="pct"/>
           </w:tcPr>
           <w:p>
             <w:pPr>
               <w:pStyle w:val="Compact"/>
+              <w:rPr>
+                <w:sz w:val="24"/>
+                <w:szCs w:val="24"/>
+              </w:rPr>
             </w:pPr>
             <w:r>
+              <w:rPr>
+                <w:sz w:val="24"/>
+                <w:szCs w:val="24"/>
+              </w:rPr>
               <w:t>-0.708</w:t>
             </w:r>
           </w:p>
         </w:tc>
         <w:tc>
           <w:tcPr>
-            <w:tcW w:w="0" w:type="auto"/>
+            <w:tcW w:w="686" w:type="pct"/>
           </w:tcPr>
           <w:p>
             <w:pPr>
               <w:pStyle w:val="Compact"/>
+              <w:rPr>
+                <w:sz w:val="24"/>
+                <w:szCs w:val="24"/>
+              </w:rPr>
             </w:pPr>
             <w:r>
+              <w:rPr>
+                <w:sz w:val="24"/>
+                <w:szCs w:val="24"/>
+              </w:rPr>
               <w:t>8.741</w:t>
             </w:r>
           </w:p>
@@ -488,65 +672,105 @@
         </w:trPr>
         <w:tc>
           <w:tcPr>
-            <w:tcW w:w="0" w:type="auto"/>
+            <w:tcW w:w="2315" w:type="pct"/>
           </w:tcPr>
           <w:p>
             <w:pPr>
               <w:pStyle w:val="Compact"/>
+              <w:rPr>
+                <w:sz w:val="24"/>
+                <w:szCs w:val="24"/>
+              </w:rPr>
             </w:pPr>
             <w:r>
+              <w:rPr>
+                <w:sz w:val="24"/>
+                <w:szCs w:val="24"/>
+              </w:rPr>
               <w:t>England change in trend at intervention 1</w:t>
             </w:r>
           </w:p>
         </w:tc>
         <w:tc>
           <w:tcPr>
-            <w:tcW w:w="0" w:type="auto"/>
+            <w:tcW w:w="563" w:type="pct"/>
           </w:tcPr>
           <w:p>
             <w:pPr>
               <w:pStyle w:val="Compact"/>
+              <w:rPr>
+                <w:sz w:val="24"/>
+                <w:szCs w:val="24"/>
+              </w:rPr>
             </w:pPr>
             <w:r>
+              <w:rPr>
+                <w:sz w:val="24"/>
+                <w:szCs w:val="24"/>
+              </w:rPr>
               <w:t>-2.296</w:t>
             </w:r>
           </w:p>
         </w:tc>
         <w:tc>
           <w:tcPr>
-            <w:tcW w:w="0" w:type="auto"/>
+            <w:tcW w:w="744" w:type="pct"/>
           </w:tcPr>
           <w:p>
             <w:pPr>
               <w:pStyle w:val="Compact"/>
+              <w:rPr>
+                <w:sz w:val="24"/>
+                <w:szCs w:val="24"/>
+              </w:rPr>
             </w:pPr>
             <w:r>
+              <w:rPr>
+                <w:sz w:val="24"/>
+                <w:szCs w:val="24"/>
+              </w:rPr>
               <w:t>0.558</w:t>
             </w:r>
           </w:p>
         </w:tc>
         <w:tc>
           <w:tcPr>
-            <w:tcW w:w="0" w:type="auto"/>
+            <w:tcW w:w="692" w:type="pct"/>
           </w:tcPr>
           <w:p>
             <w:pPr>
               <w:pStyle w:val="Compact"/>
+              <w:rPr>
+                <w:sz w:val="24"/>
+                <w:szCs w:val="24"/>
+              </w:rPr>
             </w:pPr>
             <w:r>
+              <w:rPr>
+                <w:sz w:val="24"/>
+                <w:szCs w:val="24"/>
+              </w:rPr>
               <w:t>-3.388</w:t>
             </w:r>
           </w:p>
         </w:tc>
         <w:tc>
           <w:tcPr>
-            <w:tcW w:w="0" w:type="auto"/>
+            <w:tcW w:w="686" w:type="pct"/>
           </w:tcPr>
           <w:p>
             <w:pPr>
               <w:pStyle w:val="Compact"/>
+              <w:rPr>
+                <w:sz w:val="24"/>
+                <w:szCs w:val="24"/>
+              </w:rPr>
             </w:pPr>
             <w:r>
+              <w:rPr>
+                <w:sz w:val="24"/>
+                <w:szCs w:val="24"/>
+              </w:rPr>
               <w:t>-1.203</w:t>
             </w:r>
           </w:p>
@@ -575,17 +799,12 @@
         <w:pStyle w:val="Compact"/>
       </w:pPr>
       <w:r>
-        <w:t>Equation t</w:t>
-      </w:r>
-      <w:bookmarkStart w:id="0" w:name="_GoBack"/>
-      <w:bookmarkEnd w:id="0"/>
-      <w:r>
-        <w:t>ext</w:t>
+        <w:t>Equation text</w:t>
       </w:r>
     </w:p>
     <w:sectPr>
-      <w:pgSz w:w="12240" w:h="15840"/>
-      <w:pgMar w:top="1440" w:right="1080" w:bottom="1440" w:left="1080" w:header="720" w:footer="720" w:gutter="0"/>
+      <w:pgSz w:w="11906" w:h="16838" w:code="9"/>
+      <w:pgMar w:top="1440" w:right="1559" w:bottom="1440" w:left="1559" w:header="720" w:footer="720" w:gutter="0"/>
       <w:cols w:space="720"/>
       <w:docGrid w:linePitch="326"/>
     </w:sectPr>
@@ -594,7 +813,7 @@
 </file>
 
 <file path=word/endnotes.xml><?xml version="1.0" encoding="utf-8"?>
-<w:endnotes xmlns:wpc="http://schemas.microsoft.com/office/word/2010/wordprocessingCanvas" xmlns:cx="http://schemas.microsoft.com/office/drawing/2014/chartex" xmlns:cx1="http://schemas.microsoft.com/office/drawing/2015/9/8/chartex" xmlns:cx2="http://schemas.microsoft.com/office/drawing/2015/10/21/chartex" xmlns:cx3="http://schemas.microsoft.com/office/drawing/2016/5/9/chartex" xmlns:cx4="http://schemas.microsoft.com/office/drawing/2016/5/10/chartex" xmlns:cx5="http://schemas.microsoft.com/office/drawing/2016/5/11/chartex" xmlns:cx6="http://schemas.microsoft.com/office/drawing/2016/5/12/chartex" xmlns:cx7="http://schemas.microsoft.com/office/drawing/2016/5/13/chartex" xmlns:cx8="http://schemas.microsoft.com/office/drawing/2016/5/14/chartex" xmlns:mc="http://schemas.openxmlformats.org/markup-compatibility/2006" xmlns:aink="http://schemas.microsoft.com/office/drawing/2016/ink" xmlns:am3d="http://schemas.microsoft.com/office/drawing/2017/model3d" xmlns:o="urn:schemas-microsoft-com:office:office" xmlns:r="http://schemas.openxmlformats.org/officeDocument/2006/relationships" xmlns:m="http://schemas.openxmlformats.org/officeDocument/2006/math" xmlns:v="urn:schemas-microsoft-com:vml" xmlns:wp14="http://schemas.microsoft.com/office/word/2010/wordprocessingDrawing" xmlns:wp="http://schemas.openxmlformats.org/drawingml/2006/wordprocessingDrawing" xmlns:w10="urn:schemas-microsoft-com:office:word" xmlns:w="http://schemas.openxmlformats.org/wordprocessingml/2006/main" xmlns:w14="http://schemas.microsoft.com/office/word/2010/wordml" xmlns:w15="http://schemas.microsoft.com/office/word/2012/wordml" xmlns:w16cid="http://schemas.microsoft.com/office/word/2016/wordml/cid" xmlns:w16se="http://schemas.microsoft.com/office/word/2015/wordml/symex" xmlns:wpg="http://schemas.microsoft.com/office/word/2010/wordprocessingGroup" xmlns:wpi="http://schemas.microsoft.com/office/word/2010/wordprocessingInk" xmlns:wne="http://schemas.microsoft.com/office/word/2006/wordml" xmlns:wps="http://schemas.microsoft.com/office/word/2010/wordprocessingShape" mc:Ignorable="w14 w15 w16se w16cid wp14">
+<w:endnotes xmlns:wpc="http://schemas.microsoft.com/office/word/2010/wordprocessingCanvas" xmlns:cx="http://schemas.microsoft.com/office/drawing/2014/chartex" xmlns:cx1="http://schemas.microsoft.com/office/drawing/2015/9/8/chartex" xmlns:cx2="http://schemas.microsoft.com/office/drawing/2015/10/21/chartex" xmlns:cx3="http://schemas.microsoft.com/office/drawing/2016/5/9/chartex" xmlns:cx4="http://schemas.microsoft.com/office/drawing/2016/5/10/chartex" xmlns:cx5="http://schemas.microsoft.com/office/drawing/2016/5/11/chartex" xmlns:cx6="http://schemas.microsoft.com/office/drawing/2016/5/12/chartex" xmlns:cx7="http://schemas.microsoft.com/office/drawing/2016/5/13/chartex" xmlns:cx8="http://schemas.microsoft.com/office/drawing/2016/5/14/chartex" xmlns:mc="http://schemas.openxmlformats.org/markup-compatibility/2006" xmlns:aink="http://schemas.microsoft.com/office/drawing/2016/ink" xmlns:am3d="http://schemas.microsoft.com/office/drawing/2017/model3d" xmlns:o="urn:schemas-microsoft-com:office:office" xmlns:r="http://schemas.openxmlformats.org/officeDocument/2006/relationships" xmlns:m="http://schemas.openxmlformats.org/officeDocument/2006/math" xmlns:v="urn:schemas-microsoft-com:vml" xmlns:wp14="http://schemas.microsoft.com/office/word/2010/wordprocessingDrawing" xmlns:wp="http://schemas.openxmlformats.org/drawingml/2006/wordprocessingDrawing" xmlns:w10="urn:schemas-microsoft-com:office:word" xmlns:w="http://schemas.openxmlformats.org/wordprocessingml/2006/main" xmlns:w14="http://schemas.microsoft.com/office/word/2010/wordml" xmlns:w15="http://schemas.microsoft.com/office/word/2012/wordml" xmlns:w16cex="http://schemas.microsoft.com/office/word/2018/wordml/cex" xmlns:w16cid="http://schemas.microsoft.com/office/word/2016/wordml/cid" xmlns:w16="http://schemas.microsoft.com/office/word/2018/wordml" xmlns:w16se="http://schemas.microsoft.com/office/word/2015/wordml/symex" xmlns:wpg="http://schemas.microsoft.com/office/word/2010/wordprocessingGroup" xmlns:wpi="http://schemas.microsoft.com/office/word/2010/wordprocessingInk" xmlns:wne="http://schemas.microsoft.com/office/word/2006/wordml" xmlns:wps="http://schemas.microsoft.com/office/word/2010/wordprocessingShape" mc:Ignorable="w14 w15 w16se w16cid w16 w16cex wp14">
   <w:endnote w:type="separator" w:id="-1">
     <w:p>
       <w:pPr>
@@ -619,7 +838,7 @@
 </file>
 
 <file path=word/footnotes.xml><?xml version="1.0" encoding="utf-8"?>
-<w:footnotes xmlns:wpc="http://schemas.microsoft.com/office/word/2010/wordprocessingCanvas" xmlns:cx="http://schemas.microsoft.com/office/drawing/2014/chartex" xmlns:cx1="http://schemas.microsoft.com/office/drawing/2015/9/8/chartex" xmlns:cx2="http://schemas.microsoft.com/office/drawing/2015/10/21/chartex" xmlns:cx3="http://schemas.microsoft.com/office/drawing/2016/5/9/chartex" xmlns:cx4="http://schemas.microsoft.com/office/drawing/2016/5/10/chartex" xmlns:cx5="http://schemas.microsoft.com/office/drawing/2016/5/11/chartex" xmlns:cx6="http://schemas.microsoft.com/office/drawing/2016/5/12/chartex" xmlns:cx7="http://schemas.microsoft.com/office/drawing/2016/5/13/chartex" xmlns:cx8="http://schemas.microsoft.com/office/drawing/2016/5/14/chartex" xmlns:mc="http://schemas.openxmlformats.org/markup-compatibility/2006" xmlns:aink="http://schemas.microsoft.com/office/drawing/2016/ink" xmlns:am3d="http://schemas.microsoft.com/office/drawing/2017/model3d" xmlns:o="urn:schemas-microsoft-com:office:office" xmlns:r="http://schemas.openxmlformats.org/officeDocument/2006/relationships" xmlns:m="http://schemas.openxmlformats.org/officeDocument/2006/math" xmlns:v="urn:schemas-microsoft-com:vml" xmlns:wp14="http://schemas.microsoft.com/office/word/2010/wordprocessingDrawing" xmlns:wp="http://schemas.openxmlformats.org/drawingml/2006/wordprocessingDrawing" xmlns:w10="urn:schemas-microsoft-com:office:word" xmlns:w="http://schemas.openxmlformats.org/wordprocessingml/2006/main" xmlns:w14="http://schemas.microsoft.com/office/word/2010/wordml" xmlns:w15="http://schemas.microsoft.com/office/word/2012/wordml" xmlns:w16cid="http://schemas.microsoft.com/office/word/2016/wordml/cid" xmlns:w16se="http://schemas.microsoft.com/office/word/2015/wordml/symex" xmlns:wpg="http://schemas.microsoft.com/office/word/2010/wordprocessingGroup" xmlns:wpi="http://schemas.microsoft.com/office/word/2010/wordprocessingInk" xmlns:wne="http://schemas.microsoft.com/office/word/2006/wordml" xmlns:wps="http://schemas.microsoft.com/office/word/2010/wordprocessingShape" mc:Ignorable="w14 w15 w16se w16cid wp14">
+<w:footnotes xmlns:wpc="http://schemas.microsoft.com/office/word/2010/wordprocessingCanvas" xmlns:cx="http://schemas.microsoft.com/office/drawing/2014/chartex" xmlns:cx1="http://schemas.microsoft.com/office/drawing/2015/9/8/chartex" xmlns:cx2="http://schemas.microsoft.com/office/drawing/2015/10/21/chartex" xmlns:cx3="http://schemas.microsoft.com/office/drawing/2016/5/9/chartex" xmlns:cx4="http://schemas.microsoft.com/office/drawing/2016/5/10/chartex" xmlns:cx5="http://schemas.microsoft.com/office/drawing/2016/5/11/chartex" xmlns:cx6="http://schemas.microsoft.com/office/drawing/2016/5/12/chartex" xmlns:cx7="http://schemas.microsoft.com/office/drawing/2016/5/13/chartex" xmlns:cx8="http://schemas.microsoft.com/office/drawing/2016/5/14/chartex" xmlns:mc="http://schemas.openxmlformats.org/markup-compatibility/2006" xmlns:aink="http://schemas.microsoft.com/office/drawing/2016/ink" xmlns:am3d="http://schemas.microsoft.com/office/drawing/2017/model3d" xmlns:o="urn:schemas-microsoft-com:office:office" xmlns:r="http://schemas.openxmlformats.org/officeDocument/2006/relationships" xmlns:m="http://schemas.openxmlformats.org/officeDocument/2006/math" xmlns:v="urn:schemas-microsoft-com:vml" xmlns:wp14="http://schemas.microsoft.com/office/word/2010/wordprocessingDrawing" xmlns:wp="http://schemas.openxmlformats.org/drawingml/2006/wordprocessingDrawing" xmlns:w10="urn:schemas-microsoft-com:office:word" xmlns:w="http://schemas.openxmlformats.org/wordprocessingml/2006/main" xmlns:w14="http://schemas.microsoft.com/office/word/2010/wordml" xmlns:w15="http://schemas.microsoft.com/office/word/2012/wordml" xmlns:w16cex="http://schemas.microsoft.com/office/word/2018/wordml/cex" xmlns:w16cid="http://schemas.microsoft.com/office/word/2016/wordml/cid" xmlns:w16="http://schemas.microsoft.com/office/word/2018/wordml" xmlns:w16se="http://schemas.microsoft.com/office/word/2015/wordml/symex" xmlns:wpg="http://schemas.microsoft.com/office/word/2010/wordprocessingGroup" xmlns:wpi="http://schemas.microsoft.com/office/word/2010/wordprocessingInk" xmlns:wne="http://schemas.microsoft.com/office/word/2006/wordml" xmlns:wps="http://schemas.microsoft.com/office/word/2010/wordprocessingShape" mc:Ignorable="w14 w15 w16se w16cid w16 w16cex wp14">
   <w:footnote w:type="separator" w:id="-1">
     <w:p>
       <w:r>
@@ -638,7 +857,7 @@
 </file>
 
 <file path=word/numbering.xml><?xml version="1.0" encoding="utf-8"?>
-<w:numbering xmlns:wpc="http://schemas.microsoft.com/office/word/2010/wordprocessingCanvas" xmlns:cx="http://schemas.microsoft.com/office/drawing/2014/chartex" xmlns:cx1="http://schemas.microsoft.com/office/drawing/2015/9/8/chartex" xmlns:cx2="http://schemas.microsoft.com/office/drawing/2015/10/21/chartex" xmlns:cx3="http://schemas.microsoft.com/office/drawing/2016/5/9/chartex" xmlns:cx4="http://schemas.microsoft.com/office/drawing/2016/5/10/chartex" xmlns:cx5="http://schemas.microsoft.com/office/drawing/2016/5/11/chartex" xmlns:cx6="http://schemas.microsoft.com/office/drawing/2016/5/12/chartex" xmlns:cx7="http://schemas.microsoft.com/office/drawing/2016/5/13/chartex" xmlns:cx8="http://schemas.microsoft.com/office/drawing/2016/5/14/chartex" xmlns:mc="http://schemas.openxmlformats.org/markup-compatibility/2006" xmlns:aink="http://schemas.microsoft.com/office/drawing/2016/ink" xmlns:am3d="http://schemas.microsoft.com/office/drawing/2017/model3d" xmlns:o="urn:schemas-microsoft-com:office:office" xmlns:r="http://schemas.openxmlformats.org/officeDocument/2006/relationships" xmlns:m="http://schemas.openxmlformats.org/officeDocument/2006/math" xmlns:v="urn:schemas-microsoft-com:vml" xmlns:wp14="http://schemas.microsoft.com/office/word/2010/wordprocessingDrawing" xmlns:wp="http://schemas.openxmlformats.org/drawingml/2006/wordprocessingDrawing" xmlns:w10="urn:schemas-microsoft-com:office:word" xmlns:w="http://schemas.openxmlformats.org/wordprocessingml/2006/main" xmlns:w14="http://schemas.microsoft.com/office/word/2010/wordml" xmlns:w15="http://schemas.microsoft.com/office/word/2012/wordml" xmlns:w16cid="http://schemas.microsoft.com/office/word/2016/wordml/cid" xmlns:w16se="http://schemas.microsoft.com/office/word/2015/wordml/symex" xmlns:wpg="http://schemas.microsoft.com/office/word/2010/wordprocessingGroup" xmlns:wpi="http://schemas.microsoft.com/office/word/2010/wordprocessingInk" xmlns:wne="http://schemas.microsoft.com/office/word/2006/wordml" xmlns:wps="http://schemas.microsoft.com/office/word/2010/wordprocessingShape" mc:Ignorable="w14 w15 w16se w16cid wp14">
+<w:numbering xmlns:wpc="http://schemas.microsoft.com/office/word/2010/wordprocessingCanvas" xmlns:cx="http://schemas.microsoft.com/office/drawing/2014/chartex" xmlns:cx1="http://schemas.microsoft.com/office/drawing/2015/9/8/chartex" xmlns:cx2="http://schemas.microsoft.com/office/drawing/2015/10/21/chartex" xmlns:cx3="http://schemas.microsoft.com/office/drawing/2016/5/9/chartex" xmlns:cx4="http://schemas.microsoft.com/office/drawing/2016/5/10/chartex" xmlns:cx5="http://schemas.microsoft.com/office/drawing/2016/5/11/chartex" xmlns:cx6="http://schemas.microsoft.com/office/drawing/2016/5/12/chartex" xmlns:cx7="http://schemas.microsoft.com/office/drawing/2016/5/13/chartex" xmlns:cx8="http://schemas.microsoft.com/office/drawing/2016/5/14/chartex" xmlns:mc="http://schemas.openxmlformats.org/markup-compatibility/2006" xmlns:aink="http://schemas.microsoft.com/office/drawing/2016/ink" xmlns:am3d="http://schemas.microsoft.com/office/drawing/2017/model3d" xmlns:o="urn:schemas-microsoft-com:office:office" xmlns:r="http://schemas.openxmlformats.org/officeDocument/2006/relationships" xmlns:m="http://schemas.openxmlformats.org/officeDocument/2006/math" xmlns:v="urn:schemas-microsoft-com:vml" xmlns:wp14="http://schemas.microsoft.com/office/word/2010/wordprocessingDrawing" xmlns:wp="http://schemas.openxmlformats.org/drawingml/2006/wordprocessingDrawing" xmlns:w10="urn:schemas-microsoft-com:office:word" xmlns:w="http://schemas.openxmlformats.org/wordprocessingml/2006/main" xmlns:w14="http://schemas.microsoft.com/office/word/2010/wordml" xmlns:w15="http://schemas.microsoft.com/office/word/2012/wordml" xmlns:w16cex="http://schemas.microsoft.com/office/word/2018/wordml/cex" xmlns:w16cid="http://schemas.microsoft.com/office/word/2016/wordml/cid" xmlns:w16="http://schemas.microsoft.com/office/word/2018/wordml" xmlns:w16se="http://schemas.microsoft.com/office/word/2015/wordml/symex" xmlns:wpg="http://schemas.microsoft.com/office/word/2010/wordprocessingGroup" xmlns:wpi="http://schemas.microsoft.com/office/word/2010/wordprocessingInk" xmlns:wne="http://schemas.microsoft.com/office/word/2006/wordml" xmlns:wps="http://schemas.microsoft.com/office/word/2010/wordprocessingShape" mc:Ignorable="w14 w15 w16se w16cid w16 w16cex wp14">
   <w:abstractNum w:abstractNumId="0" w15:restartNumberingAfterBreak="0">
     <w:nsid w:val="FFFFFF7C"/>
     <w:multiLevelType w:val="singleLevel"/>
@@ -1264,7 +1483,7 @@
 </file>
 
 <file path=word/styles.xml><?xml version="1.0" encoding="utf-8"?>
-<w:styles xmlns:mc="http://schemas.openxmlformats.org/markup-compatibility/2006" xmlns:r="http://schemas.openxmlformats.org/officeDocument/2006/relationships" xmlns:w="http://schemas.openxmlformats.org/wordprocessingml/2006/main" xmlns:w14="http://schemas.microsoft.com/office/word/2010/wordml" xmlns:w15="http://schemas.microsoft.com/office/word/2012/wordml" xmlns:w16cid="http://schemas.microsoft.com/office/word/2016/wordml/cid" xmlns:w16se="http://schemas.microsoft.com/office/word/2015/wordml/symex" mc:Ignorable="w14 w15 w16se w16cid">
+<w:styles xmlns:mc="http://schemas.openxmlformats.org/markup-compatibility/2006" xmlns:r="http://schemas.openxmlformats.org/officeDocument/2006/relationships" xmlns:w="http://schemas.openxmlformats.org/wordprocessingml/2006/main" xmlns:w14="http://schemas.microsoft.com/office/word/2010/wordml" xmlns:w15="http://schemas.microsoft.com/office/word/2012/wordml" xmlns:w16cex="http://schemas.microsoft.com/office/word/2018/wordml/cex" xmlns:w16cid="http://schemas.microsoft.com/office/word/2016/wordml/cid" xmlns:w16="http://schemas.microsoft.com/office/word/2018/wordml" xmlns:w16se="http://schemas.microsoft.com/office/word/2015/wordml/symex" mc:Ignorable="w14 w15 w16se w16cid w16 w16cex">
   <w:docDefaults>
     <w:rPrDefault>
       <w:rPr>
@@ -1280,7 +1499,7 @@
       </w:pPr>
     </w:pPrDefault>
   </w:docDefaults>
-  <w:latentStyles w:defLockedState="0" w:defUIPriority="0" w:defSemiHidden="0" w:defUnhideWhenUsed="0" w:defQFormat="0" w:count="377">
+  <w:latentStyles w:defLockedState="0" w:defUIPriority="0" w:defSemiHidden="0" w:defUnhideWhenUsed="0" w:defQFormat="0" w:count="376">
     <w:lsdException w:name="index 1" w:semiHidden="1" w:unhideWhenUsed="1"/>
     <w:lsdException w:name="index 7" w:semiHidden="1" w:unhideWhenUsed="1"/>
     <w:lsdException w:name="index 8" w:semiHidden="1" w:unhideWhenUsed="1"/>
@@ -1613,7 +1832,6 @@
     <w:lsdException w:name="Hashtag" w:semiHidden="1" w:uiPriority="99" w:unhideWhenUsed="1"/>
     <w:lsdException w:name="Unresolved Mention" w:semiHidden="1" w:uiPriority="99" w:unhideWhenUsed="1"/>
     <w:lsdException w:name="Smart Link" w:semiHidden="1" w:uiPriority="99" w:unhideWhenUsed="1"/>
-    <w:lsdException w:name="Smart Link Error" w:semiHidden="1" w:uiPriority="99" w:unhideWhenUsed="1"/>
   </w:latentStyles>
   <w:style w:type="paragraph" w:default="1" w:styleId="Normal">
     <w:name w:val="Normal"/>
@@ -3089,18 +3307,18 @@
 </file>
 
 <file path=customXml/item1.xml><?xml version="1.0" encoding="utf-8"?>
+<p:properties xmlns:p="http://schemas.microsoft.com/office/2006/metadata/properties" xmlns:xsi="http://www.w3.org/2001/XMLSchema-instance" xmlns:pc="http://schemas.microsoft.com/office/infopath/2007/PartnerControls">
+  <documentManagement/>
+</p:properties>
+</file>
+
+<file path=customXml/item2.xml><?xml version="1.0" encoding="utf-8"?>
 <?mso-contentType ?>
 <FormTemplates xmlns="http://schemas.microsoft.com/sharepoint/v3/contenttype/forms">
   <Display>DocumentLibraryForm</Display>
   <Edit>DocumentLibraryForm</Edit>
   <New>DocumentLibraryForm</New>
 </FormTemplates>
-</file>
-
-<file path=customXml/item2.xml><?xml version="1.0" encoding="utf-8"?>
-<p:properties xmlns:p="http://schemas.microsoft.com/office/2006/metadata/properties" xmlns:xsi="http://www.w3.org/2001/XMLSchema-instance" xmlns:pc="http://schemas.microsoft.com/office/infopath/2007/PartnerControls">
-  <documentManagement/>
-</p:properties>
 </file>
 
 <file path=customXml/item3.xml><?xml version="1.0" encoding="utf-8"?>
@@ -3313,14 +3531,6 @@
 </file>
 
 <file path=customXml/itemProps1.xml><?xml version="1.0" encoding="utf-8"?>
-<ds:datastoreItem xmlns:ds="http://schemas.openxmlformats.org/officeDocument/2006/customXml" ds:itemID="{AB23B5CB-FFB9-4A1C-A533-BA7769ACC490}">
-  <ds:schemaRefs>
-    <ds:schemaRef ds:uri="http://schemas.microsoft.com/sharepoint/v3/contenttype/forms"/>
-  </ds:schemaRefs>
-</ds:datastoreItem>
-</file>
-
-<file path=customXml/itemProps2.xml><?xml version="1.0" encoding="utf-8"?>
 <ds:datastoreItem xmlns:ds="http://schemas.openxmlformats.org/officeDocument/2006/customXml" ds:itemID="{FD7CC5D0-5D7D-4718-838D-204FC0ABA026}">
   <ds:schemaRefs>
     <ds:schemaRef ds:uri="http://purl.org/dc/elements/1.1/"/>
@@ -3333,6 +3543,14 @@
     <ds:schemaRef ds:uri="e7d8f92c-3952-4b7d-acc4-88cf8f2f7888"/>
     <ds:schemaRef ds:uri="http://www.w3.org/XML/1998/namespace"/>
     <ds:schemaRef ds:uri="http://purl.org/dc/dcmitype/"/>
+  </ds:schemaRefs>
+</ds:datastoreItem>
+</file>
+
+<file path=customXml/itemProps2.xml><?xml version="1.0" encoding="utf-8"?>
+<ds:datastoreItem xmlns:ds="http://schemas.openxmlformats.org/officeDocument/2006/customXml" ds:itemID="{AB23B5CB-FFB9-4A1C-A533-BA7769ACC490}">
+  <ds:schemaRefs>
+    <ds:schemaRef ds:uri="http://schemas.microsoft.com/sharepoint/v3/contenttype/forms"/>
   </ds:schemaRefs>
 </ds:datastoreItem>
 </file>

</xml_diff>